<commit_message>
them san pham lien quan .v.v.
</commit_message>
<xml_diff>
--- a/BaoCaoDoAnBE2_Nhom5.docx
+++ b/BaoCaoDoAnBE2_Nhom5.docx
@@ -1898,18 +1898,7 @@
           <w:szCs w:val="28"/>
           <w:lang w:val="vi-VN"/>
         </w:rPr>
-        <w:t>Sơ đồ Use Case Website “</w:t>
-      </w:r>
-      <w:bookmarkStart w:id="0" w:name="_GoBack"/>
-      <w:bookmarkEnd w:id="0"/>
-      <w:r>
-        <w:rPr>
-          <w:rFonts w:hint="default" w:ascii="Times New Roman" w:hAnsi="Times New Roman" w:cs="Times New Roman"/>
-          <w:sz w:val="28"/>
-          <w:szCs w:val="28"/>
-          <w:lang w:val="vi-VN"/>
-        </w:rPr>
-        <w:t>Bán đồ điện tử”</w:t>
+        <w:t>Sơ đồ Use Case Website “Bán đồ điện tử”</w:t>
       </w:r>
     </w:p>
     <w:p>
@@ -2825,7 +2814,27 @@
           <w:szCs w:val="24"/>
           <w:lang w:val="vi-VN"/>
         </w:rPr>
-        <w:t>Chức năng tiềm kiếm</w:t>
+        <w:t>Chức năng t</w:t>
+      </w:r>
+      <w:r>
+        <w:rPr>
+          <w:rFonts w:hint="default" w:ascii="Times New Roman" w:hAnsi="Times New Roman" w:cs="Times New Roman"/>
+          <w:sz w:val="24"/>
+          <w:szCs w:val="24"/>
+          <w:lang w:val="en-US"/>
+        </w:rPr>
+        <w:t>ì</w:t>
+      </w:r>
+      <w:bookmarkStart w:id="0" w:name="_GoBack"/>
+      <w:bookmarkEnd w:id="0"/>
+      <w:r>
+        <w:rPr>
+          <w:rFonts w:hint="default" w:ascii="Times New Roman" w:hAnsi="Times New Roman" w:cs="Times New Roman"/>
+          <w:sz w:val="24"/>
+          <w:szCs w:val="24"/>
+          <w:lang w:val="vi-VN"/>
+        </w:rPr>
+        <w:t>m kiếm</w:t>
       </w:r>
     </w:p>
     <w:p>
@@ -3188,6 +3197,7 @@
     <w:p>
       <w:pPr>
         <w:numPr>
+          <w:ilvl w:val="0"/>
           <w:numId w:val="0"/>
         </w:numPr>
         <w:ind w:leftChars="0"/>
@@ -3205,12 +3215,21 @@
           <w:lang w:val="vi-VN"/>
         </w:rPr>
         <w:tab/>
+      </w:r>
+      <w:r>
+        <w:rPr>
+          <w:rFonts w:hint="default" w:ascii="Times New Roman" w:hAnsi="Times New Roman" w:cs="Times New Roman"/>
+          <w:sz w:val="24"/>
+          <w:szCs w:val="24"/>
+          <w:lang w:val="vi-VN"/>
+        </w:rPr>
         <w:t>Người dùng có thể thệm sản phầm mình muốn mua vào và số lượng cần mua giỏ hàng. Người dung có thể nhập thông tin cá nhân để thanh toán và được giao tận nhà.</w:t>
       </w:r>
     </w:p>
     <w:p>
       <w:pPr>
         <w:numPr>
+          <w:ilvl w:val="0"/>
           <w:numId w:val="0"/>
         </w:numPr>
         <w:ind w:leftChars="0"/>
@@ -3263,6 +3282,7 @@
     <w:p>
       <w:pPr>
         <w:numPr>
+          <w:ilvl w:val="0"/>
           <w:numId w:val="0"/>
         </w:numPr>
         <w:ind w:leftChars="0"/>
@@ -3288,6 +3308,7 @@
     <w:p>
       <w:pPr>
         <w:numPr>
+          <w:ilvl w:val="0"/>
           <w:numId w:val="0"/>
         </w:numPr>
         <w:ind w:leftChars="0"/>
@@ -3332,6 +3353,7 @@
     <w:p>
       <w:pPr>
         <w:numPr>
+          <w:ilvl w:val="0"/>
           <w:numId w:val="0"/>
         </w:numPr>
         <w:ind w:leftChars="0"/>
@@ -3341,6 +3363,7 @@
     <w:p>
       <w:pPr>
         <w:numPr>
+          <w:ilvl w:val="0"/>
           <w:numId w:val="0"/>
         </w:numPr>
         <w:ind w:leftChars="0"/>
@@ -3450,6 +3473,7 @@
     <w:p>
       <w:pPr>
         <w:numPr>
+          <w:ilvl w:val="0"/>
           <w:numId w:val="0"/>
         </w:numPr>
         <w:ind w:leftChars="0"/>
@@ -3727,7 +3751,7 @@
     <w:lsdException w:qFormat="1" w:unhideWhenUsed="0" w:uiPriority="0" w:semiHidden="0" w:name="Title"/>
     <w:lsdException w:unhideWhenUsed="0" w:uiPriority="0" w:semiHidden="0" w:name="Closing"/>
     <w:lsdException w:unhideWhenUsed="0" w:uiPriority="0" w:semiHidden="0" w:name="Signature"/>
-    <w:lsdException w:unhideWhenUsed="0" w:uiPriority="0" w:name="Default Paragraph Font"/>
+    <w:lsdException w:qFormat="1" w:unhideWhenUsed="0" w:uiPriority="0" w:name="Default Paragraph Font"/>
     <w:lsdException w:unhideWhenUsed="0" w:uiPriority="0" w:semiHidden="0" w:name="Body Text"/>
     <w:lsdException w:unhideWhenUsed="0" w:uiPriority="0" w:semiHidden="0" w:name="Body Text Indent"/>
     <w:lsdException w:unhideWhenUsed="0" w:uiPriority="0" w:semiHidden="0" w:name="List Continue"/>
@@ -3765,7 +3789,7 @@
     <w:lsdException w:unhideWhenUsed="0" w:uiPriority="0" w:semiHidden="0" w:name="HTML Sample"/>
     <w:lsdException w:unhideWhenUsed="0" w:uiPriority="0" w:semiHidden="0" w:name="HTML Typewriter"/>
     <w:lsdException w:unhideWhenUsed="0" w:uiPriority="0" w:semiHidden="0" w:name="HTML Variable"/>
-    <w:lsdException w:unhideWhenUsed="0" w:uiPriority="0" w:name="Normal Table"/>
+    <w:lsdException w:qFormat="1" w:unhideWhenUsed="0" w:uiPriority="0" w:name="Normal Table"/>
     <w:lsdException w:unhideWhenUsed="0" w:uiPriority="0" w:semiHidden="0" w:name="annotation subject"/>
     <w:lsdException w:unhideWhenUsed="0" w:uiPriority="0" w:semiHidden="0" w:name="Table Simple 1"/>
     <w:lsdException w:unhideWhenUsed="0" w:uiPriority="0" w:semiHidden="0" w:name="Table Simple 2"/>
@@ -3983,11 +4007,13 @@
   <w:style w:type="character" w:default="1" w:styleId="5">
     <w:name w:val="Default Paragraph Font"/>
     <w:semiHidden/>
+    <w:qFormat/>
     <w:uiPriority w:val="0"/>
   </w:style>
   <w:style w:type="table" w:default="1" w:styleId="6">
     <w:name w:val="Normal Table"/>
     <w:semiHidden/>
+    <w:qFormat/>
     <w:uiPriority w:val="0"/>
     <w:tblPr>
       <w:tblCellMar>
@@ -4254,20 +4280,4 @@
   </a:themeElements>
   <a:objectDefaults/>
 </a:theme>
-</file>
-
-<file path=customXml/item1.xml><?xml version="1.0" encoding="utf-8"?>
-<s:customData xmlns="http://www.wps.cn/officeDocument/2013/wpsCustomData" xmlns:s="http://www.wps.cn/officeDocument/2013/wpsCustomData">
-  <customSectProps>
-    <customSectPr/>
-  </customSectProps>
-</s:customData>
-</file>
-
-<file path=customXml/itemProps1.xml><?xml version="1.0" encoding="utf-8"?>
-<ds:datastoreItem xmlns:ds="http://schemas.openxmlformats.org/officeDocument/2006/customXml" ds:itemID="{B1977F7D-205B-4081-913C-38D41E755F92}">
-  <ds:schemaRefs>
-    <ds:schemaRef ds:uri="http://www.wps.cn/officeDocument/2013/wpsCustomData"/>
-  </ds:schemaRefs>
-</ds:datastoreItem>
 </file>
</xml_diff>

<commit_message>
sua san pham lien quan
</commit_message>
<xml_diff>
--- a/BaoCaoDoAnBE2_Nhom5.docx
+++ b/BaoCaoDoAnBE2_Nhom5.docx
@@ -1678,8 +1678,14 @@
         </w:numPr>
         <w:ind w:left="420" w:leftChars="0"/>
         <w:jc w:val="left"/>
-      </w:pPr>
-      <w:r>
+        <w:rPr>
+          <w:rFonts w:hint="default" w:ascii="Times New Roman" w:hAnsi="Times New Roman" w:cs="Times New Roman"/>
+        </w:rPr>
+      </w:pPr>
+      <w:r>
+        <w:rPr>
+          <w:rFonts w:hint="default" w:ascii="Times New Roman" w:hAnsi="Times New Roman" w:cs="Times New Roman"/>
+        </w:rPr>
         <w:drawing>
           <wp:inline distT="0" distB="0" distL="114300" distR="114300">
             <wp:extent cx="5269230" cy="3265170"/>
@@ -1732,7 +1738,7 @@
         <w:ind w:left="420" w:leftChars="0"/>
         <w:jc w:val="center"/>
         <w:rPr>
-          <w:rFonts w:hint="default"/>
+          <w:rFonts w:hint="default" w:ascii="Times New Roman" w:hAnsi="Times New Roman" w:cs="Times New Roman"/>
           <w:lang w:val="vi-VN"/>
         </w:rPr>
       </w:pPr>
@@ -1758,7 +1764,7 @@
         <w:ind w:left="420" w:leftChars="0"/>
         <w:jc w:val="left"/>
         <w:rPr>
-          <w:rFonts w:hint="default"/>
+          <w:rFonts w:hint="default" w:ascii="Times New Roman" w:hAnsi="Times New Roman" w:cs="Times New Roman"/>
           <w:lang w:val="vi-VN"/>
         </w:rPr>
       </w:pPr>
@@ -1903,12 +1909,69 @@
     </w:p>
     <w:p>
       <w:pPr>
-        <w:pStyle w:val="2"/>
-        <w:numPr>
-          <w:ilvl w:val="0"/>
-          <w:numId w:val="6"/>
-        </w:numPr>
-        <w:bidi w:val="0"/>
+        <w:rPr>
+          <w:rFonts w:hint="default" w:ascii="Times New Roman" w:hAnsi="Times New Roman" w:cs="Times New Roman"/>
+          <w:lang w:val="vi-VN"/>
+        </w:rPr>
+      </w:pPr>
+      <w:r>
+        <w:rPr>
+          <w:rFonts w:hint="default" w:ascii="Times New Roman" w:hAnsi="Times New Roman" w:cs="Times New Roman"/>
+        </w:rPr>
+        <w:drawing>
+          <wp:anchor distT="0" distB="0" distL="114300" distR="114300" simplePos="0" relativeHeight="251659264" behindDoc="0" locked="0" layoutInCell="1" allowOverlap="1">
+            <wp:simplePos x="0" y="0"/>
+            <wp:positionH relativeFrom="column">
+              <wp:posOffset>0</wp:posOffset>
+            </wp:positionH>
+            <wp:positionV relativeFrom="paragraph">
+              <wp:posOffset>0</wp:posOffset>
+            </wp:positionV>
+            <wp:extent cx="5269865" cy="4666615"/>
+            <wp:effectExtent l="0" t="0" r="3175" b="12065"/>
+            <wp:wrapSquare wrapText="bothSides"/>
+            <wp:docPr id="56" name="Picture 2"/>
+            <wp:cNvGraphicFramePr>
+              <a:graphicFrameLocks xmlns:a="http://schemas.openxmlformats.org/drawingml/2006/main" noChangeAspect="1"/>
+            </wp:cNvGraphicFramePr>
+            <a:graphic xmlns:a="http://schemas.openxmlformats.org/drawingml/2006/main">
+              <a:graphicData uri="http://schemas.openxmlformats.org/drawingml/2006/picture">
+                <pic:pic xmlns:pic="http://schemas.openxmlformats.org/drawingml/2006/picture">
+                  <pic:nvPicPr>
+                    <pic:cNvPr id="56" name="Picture 2"/>
+                    <pic:cNvPicPr>
+                      <a:picLocks noChangeAspect="1"/>
+                    </pic:cNvPicPr>
+                  </pic:nvPicPr>
+                  <pic:blipFill>
+                    <a:blip r:embed="rId7"/>
+                    <a:srcRect t="537" b="805"/>
+                    <a:stretch>
+                      <a:fillRect/>
+                    </a:stretch>
+                  </pic:blipFill>
+                  <pic:spPr>
+                    <a:xfrm>
+                      <a:off x="0" y="0"/>
+                      <a:ext cx="5269865" cy="4666615"/>
+                    </a:xfrm>
+                    <a:prstGeom prst="rect">
+                      <a:avLst/>
+                    </a:prstGeom>
+                    <a:noFill/>
+                    <a:ln>
+                      <a:noFill/>
+                    </a:ln>
+                  </pic:spPr>
+                </pic:pic>
+              </a:graphicData>
+            </a:graphic>
+          </wp:anchor>
+        </w:drawing>
+      </w:r>
+    </w:p>
+    <w:p>
+      <w:pPr>
         <w:rPr>
           <w:rFonts w:hint="default" w:ascii="Times New Roman" w:hAnsi="Times New Roman" w:cs="Times New Roman"/>
           <w:sz w:val="28"/>
@@ -1916,24 +1979,19 @@
           <w:lang w:val="vi-VN"/>
         </w:rPr>
       </w:pPr>
-      <w:r>
+    </w:p>
+    <w:p>
+      <w:pPr>
         <w:rPr>
           <w:rFonts w:hint="default" w:ascii="Times New Roman" w:hAnsi="Times New Roman" w:cs="Times New Roman"/>
           <w:sz w:val="28"/>
           <w:szCs w:val="28"/>
           <w:lang w:val="vi-VN"/>
         </w:rPr>
-        <w:t>Mô tả CSDL</w:t>
-      </w:r>
-    </w:p>
-    <w:p>
-      <w:pPr>
-        <w:pStyle w:val="2"/>
-        <w:numPr>
-          <w:ilvl w:val="0"/>
-          <w:numId w:val="6"/>
-        </w:numPr>
-        <w:bidi w:val="0"/>
+      </w:pPr>
+    </w:p>
+    <w:p>
+      <w:pPr>
         <w:rPr>
           <w:rFonts w:hint="default" w:ascii="Times New Roman" w:hAnsi="Times New Roman" w:cs="Times New Roman"/>
           <w:sz w:val="28"/>
@@ -1948,6 +2006,3024 @@
           <w:szCs w:val="28"/>
           <w:lang w:val="vi-VN"/>
         </w:rPr>
+        <w:br w:type="page"/>
+      </w:r>
+    </w:p>
+    <w:p>
+      <w:pPr>
+        <w:rPr>
+          <w:rFonts w:hint="default" w:ascii="Times New Roman" w:hAnsi="Times New Roman" w:eastAsia="SimSun" w:cs="Times New Roman"/>
+          <w:sz w:val="24"/>
+          <w:szCs w:val="24"/>
+        </w:rPr>
+      </w:pPr>
+      <w:r>
+        <w:rPr>
+          <w:rFonts w:hint="default" w:ascii="Times New Roman" w:hAnsi="Times New Roman" w:eastAsia="SimSun" w:cs="Times New Roman"/>
+          <w:sz w:val="24"/>
+          <w:szCs w:val="24"/>
+        </w:rPr>
+        <w:t>Website phục vụ các đối tượng chính là Admin(Quản trị viên) và</w:t>
+      </w:r>
+      <w:r>
+        <w:rPr>
+          <w:rFonts w:hint="default" w:ascii="Times New Roman" w:hAnsi="Times New Roman" w:eastAsia="SimSun" w:cs="Times New Roman"/>
+          <w:sz w:val="24"/>
+          <w:szCs w:val="24"/>
+          <w:lang w:val="en-US"/>
+        </w:rPr>
+        <w:t xml:space="preserve"> User(</w:t>
+      </w:r>
+      <w:r>
+        <w:rPr>
+          <w:rFonts w:hint="default" w:ascii="Times New Roman" w:hAnsi="Times New Roman" w:eastAsia="SimSun" w:cs="Times New Roman"/>
+          <w:sz w:val="24"/>
+          <w:szCs w:val="24"/>
+        </w:rPr>
+        <w:t>người dùng</w:t>
+      </w:r>
+      <w:r>
+        <w:rPr>
+          <w:rFonts w:hint="default" w:ascii="Times New Roman" w:hAnsi="Times New Roman" w:eastAsia="SimSun" w:cs="Times New Roman"/>
+          <w:sz w:val="24"/>
+          <w:szCs w:val="24"/>
+          <w:lang w:val="en-US"/>
+        </w:rPr>
+        <w:t>)</w:t>
+      </w:r>
+      <w:r>
+        <w:rPr>
+          <w:rFonts w:hint="default" w:ascii="Times New Roman" w:hAnsi="Times New Roman" w:eastAsia="SimSun" w:cs="Times New Roman"/>
+          <w:sz w:val="24"/>
+          <w:szCs w:val="24"/>
+        </w:rPr>
+        <w:t>. Với các chức năng sau:</w:t>
+      </w:r>
+    </w:p>
+    <w:p>
+      <w:pPr>
+        <w:rPr>
+          <w:rFonts w:hint="default" w:ascii="Times New Roman" w:hAnsi="Times New Roman" w:eastAsia="SimSun" w:cs="Times New Roman"/>
+          <w:sz w:val="24"/>
+          <w:szCs w:val="24"/>
+        </w:rPr>
+      </w:pPr>
+    </w:p>
+    <w:p>
+      <w:pPr>
+        <w:rPr>
+          <w:rFonts w:hint="default" w:ascii="Times New Roman" w:hAnsi="Times New Roman" w:eastAsia="SimSun" w:cs="Times New Roman"/>
+          <w:sz w:val="24"/>
+          <w:szCs w:val="24"/>
+        </w:rPr>
+      </w:pPr>
+      <w:r>
+        <w:rPr>
+          <w:rFonts w:hint="default" w:ascii="Times New Roman" w:hAnsi="Times New Roman" w:eastAsia="SimSun" w:cs="Times New Roman"/>
+          <w:sz w:val="24"/>
+          <w:szCs w:val="24"/>
+        </w:rPr>
+        <w:t xml:space="preserve"> </w:t>
+      </w:r>
+      <w:r>
+        <w:rPr>
+          <w:rFonts w:hint="default" w:ascii="Times New Roman" w:hAnsi="Times New Roman" w:eastAsia="SimSun" w:cs="Times New Roman"/>
+          <w:b/>
+          <w:bCs/>
+          <w:sz w:val="24"/>
+          <w:szCs w:val="24"/>
+        </w:rPr>
+        <w:t>➢ Admin:</w:t>
+      </w:r>
+    </w:p>
+    <w:p>
+      <w:pPr>
+        <w:rPr>
+          <w:rFonts w:hint="default" w:ascii="Times New Roman" w:hAnsi="Times New Roman" w:eastAsia="SimSun" w:cs="Times New Roman"/>
+          <w:sz w:val="24"/>
+          <w:szCs w:val="24"/>
+        </w:rPr>
+      </w:pPr>
+    </w:p>
+    <w:p>
+      <w:pPr>
+        <w:rPr>
+          <w:rFonts w:hint="default" w:ascii="Times New Roman" w:hAnsi="Times New Roman" w:eastAsia="SimSun" w:cs="Times New Roman"/>
+          <w:sz w:val="24"/>
+          <w:szCs w:val="24"/>
+        </w:rPr>
+      </w:pPr>
+      <w:r>
+        <w:rPr>
+          <w:rFonts w:hint="default" w:ascii="Times New Roman" w:hAnsi="Times New Roman" w:eastAsia="SimSun" w:cs="Times New Roman"/>
+          <w:sz w:val="24"/>
+          <w:szCs w:val="24"/>
+        </w:rPr>
+        <w:t xml:space="preserve">• Đăng </w:t>
+      </w:r>
+      <w:r>
+        <w:rPr>
+          <w:rFonts w:hint="default" w:ascii="Times New Roman" w:hAnsi="Times New Roman" w:eastAsia="SimSun" w:cs="Times New Roman"/>
+          <w:sz w:val="24"/>
+          <w:szCs w:val="24"/>
+          <w:lang w:val="en-US"/>
+        </w:rPr>
+        <w:t>kí tài khoản</w:t>
+      </w:r>
+      <w:r>
+        <w:rPr>
+          <w:rFonts w:hint="default" w:ascii="Times New Roman" w:hAnsi="Times New Roman" w:eastAsia="SimSun" w:cs="Times New Roman"/>
+          <w:sz w:val="24"/>
+          <w:szCs w:val="24"/>
+        </w:rPr>
+        <w:t>.</w:t>
+      </w:r>
+    </w:p>
+    <w:p>
+      <w:pPr>
+        <w:rPr>
+          <w:rFonts w:hint="default" w:ascii="Times New Roman" w:hAnsi="Times New Roman" w:eastAsia="SimSun" w:cs="Times New Roman"/>
+          <w:sz w:val="24"/>
+          <w:szCs w:val="24"/>
+        </w:rPr>
+      </w:pPr>
+      <w:r>
+        <w:rPr>
+          <w:rFonts w:hint="default" w:ascii="Times New Roman" w:hAnsi="Times New Roman" w:eastAsia="SimSun" w:cs="Times New Roman"/>
+          <w:sz w:val="24"/>
+          <w:szCs w:val="24"/>
+        </w:rPr>
+        <w:t>• Đăng nhập, đăng xuất.</w:t>
+      </w:r>
+    </w:p>
+    <w:p>
+      <w:pPr>
+        <w:rPr>
+          <w:rFonts w:hint="default" w:ascii="Times New Roman" w:hAnsi="Times New Roman" w:eastAsia="SimSun" w:cs="Times New Roman"/>
+          <w:sz w:val="24"/>
+          <w:szCs w:val="24"/>
+        </w:rPr>
+      </w:pPr>
+      <w:r>
+        <w:rPr>
+          <w:rFonts w:hint="default" w:ascii="Times New Roman" w:hAnsi="Times New Roman" w:eastAsia="SimSun" w:cs="Times New Roman"/>
+          <w:sz w:val="24"/>
+          <w:szCs w:val="24"/>
+        </w:rPr>
+        <w:t xml:space="preserve">• Xem, thêm, xoá, sửa thông tin sản phẩm. </w:t>
+      </w:r>
+    </w:p>
+    <w:p>
+      <w:pPr>
+        <w:rPr>
+          <w:rFonts w:hint="default" w:ascii="Times New Roman" w:hAnsi="Times New Roman" w:eastAsia="SimSun" w:cs="Times New Roman"/>
+          <w:sz w:val="24"/>
+          <w:szCs w:val="24"/>
+        </w:rPr>
+      </w:pPr>
+      <w:r>
+        <w:rPr>
+          <w:rFonts w:hint="default" w:ascii="Times New Roman" w:hAnsi="Times New Roman" w:eastAsia="SimSun" w:cs="Times New Roman"/>
+          <w:sz w:val="24"/>
+          <w:szCs w:val="24"/>
+        </w:rPr>
+        <w:t xml:space="preserve">• Xem, thêm, xoá </w:t>
+      </w:r>
+      <w:r>
+        <w:rPr>
+          <w:rFonts w:hint="default" w:ascii="Times New Roman" w:hAnsi="Times New Roman" w:eastAsia="SimSun" w:cs="Times New Roman"/>
+          <w:sz w:val="24"/>
+          <w:szCs w:val="24"/>
+          <w:lang w:val="en-US"/>
+        </w:rPr>
+        <w:t>hãng sản phẩm</w:t>
+      </w:r>
+      <w:r>
+        <w:rPr>
+          <w:rFonts w:hint="default" w:ascii="Times New Roman" w:hAnsi="Times New Roman" w:eastAsia="SimSun" w:cs="Times New Roman"/>
+          <w:sz w:val="24"/>
+          <w:szCs w:val="24"/>
+        </w:rPr>
+        <w:t>.</w:t>
+      </w:r>
+    </w:p>
+    <w:p>
+      <w:pPr>
+        <w:rPr>
+          <w:rFonts w:hint="default" w:ascii="Times New Roman" w:hAnsi="Times New Roman" w:eastAsia="SimSun" w:cs="Times New Roman"/>
+          <w:sz w:val="24"/>
+          <w:szCs w:val="24"/>
+        </w:rPr>
+      </w:pPr>
+      <w:r>
+        <w:rPr>
+          <w:rFonts w:hint="default" w:ascii="Times New Roman" w:hAnsi="Times New Roman" w:eastAsia="SimSun" w:cs="Times New Roman"/>
+          <w:sz w:val="24"/>
+          <w:szCs w:val="24"/>
+        </w:rPr>
+        <w:t xml:space="preserve">• Xem, thêm, xoá </w:t>
+      </w:r>
+      <w:r>
+        <w:rPr>
+          <w:rFonts w:hint="default" w:ascii="Times New Roman" w:hAnsi="Times New Roman" w:eastAsia="SimSun" w:cs="Times New Roman"/>
+          <w:sz w:val="24"/>
+          <w:szCs w:val="24"/>
+          <w:lang w:val="en-US"/>
+        </w:rPr>
+        <w:t>loại sản phẩm</w:t>
+      </w:r>
+      <w:r>
+        <w:rPr>
+          <w:rFonts w:hint="default" w:ascii="Times New Roman" w:hAnsi="Times New Roman" w:eastAsia="SimSun" w:cs="Times New Roman"/>
+          <w:sz w:val="24"/>
+          <w:szCs w:val="24"/>
+        </w:rPr>
+        <w:t>.</w:t>
+      </w:r>
+    </w:p>
+    <w:p>
+      <w:pPr>
+        <w:rPr>
+          <w:rFonts w:hint="default" w:ascii="Times New Roman" w:hAnsi="Times New Roman" w:eastAsia="SimSun" w:cs="Times New Roman"/>
+          <w:sz w:val="24"/>
+          <w:szCs w:val="24"/>
+        </w:rPr>
+      </w:pPr>
+    </w:p>
+    <w:p>
+      <w:pPr>
+        <w:rPr>
+          <w:rFonts w:hint="default" w:ascii="Times New Roman" w:hAnsi="Times New Roman" w:eastAsia="SimSun" w:cs="Times New Roman"/>
+          <w:sz w:val="24"/>
+          <w:szCs w:val="24"/>
+        </w:rPr>
+      </w:pPr>
+      <w:r>
+        <w:rPr>
+          <w:rFonts w:hint="default" w:ascii="Times New Roman" w:hAnsi="Times New Roman" w:eastAsia="SimSun" w:cs="Times New Roman"/>
+          <w:sz w:val="24"/>
+          <w:szCs w:val="24"/>
+        </w:rPr>
+        <w:t xml:space="preserve"> </w:t>
+      </w:r>
+      <w:r>
+        <w:rPr>
+          <w:rFonts w:hint="default" w:ascii="Times New Roman" w:hAnsi="Times New Roman" w:eastAsia="SimSun" w:cs="Times New Roman"/>
+          <w:b/>
+          <w:bCs/>
+          <w:sz w:val="24"/>
+          <w:szCs w:val="24"/>
+        </w:rPr>
+        <w:t xml:space="preserve">➢ </w:t>
+      </w:r>
+      <w:r>
+        <w:rPr>
+          <w:rFonts w:hint="default" w:ascii="Times New Roman" w:hAnsi="Times New Roman" w:eastAsia="SimSun" w:cs="Times New Roman"/>
+          <w:b/>
+          <w:bCs/>
+          <w:sz w:val="24"/>
+          <w:szCs w:val="24"/>
+          <w:lang w:val="en-US"/>
+        </w:rPr>
+        <w:t>User</w:t>
+      </w:r>
+      <w:r>
+        <w:rPr>
+          <w:rFonts w:hint="default" w:ascii="Times New Roman" w:hAnsi="Times New Roman" w:eastAsia="SimSun" w:cs="Times New Roman"/>
+          <w:b/>
+          <w:bCs/>
+          <w:sz w:val="24"/>
+          <w:szCs w:val="24"/>
+        </w:rPr>
+        <w:t>:</w:t>
+      </w:r>
+    </w:p>
+    <w:p>
+      <w:pPr>
+        <w:rPr>
+          <w:rFonts w:hint="default" w:ascii="Times New Roman" w:hAnsi="Times New Roman" w:eastAsia="SimSun" w:cs="Times New Roman"/>
+          <w:sz w:val="24"/>
+          <w:szCs w:val="24"/>
+        </w:rPr>
+      </w:pPr>
+    </w:p>
+    <w:p>
+      <w:pPr>
+        <w:rPr>
+          <w:rFonts w:hint="default" w:ascii="Times New Roman" w:hAnsi="Times New Roman" w:eastAsia="SimSun" w:cs="Times New Roman"/>
+          <w:sz w:val="24"/>
+          <w:szCs w:val="24"/>
+          <w:lang w:val="en-US"/>
+        </w:rPr>
+      </w:pPr>
+      <w:r>
+        <w:rPr>
+          <w:rFonts w:hint="default" w:ascii="Times New Roman" w:hAnsi="Times New Roman" w:eastAsia="SimSun" w:cs="Times New Roman"/>
+          <w:sz w:val="24"/>
+          <w:szCs w:val="24"/>
+        </w:rPr>
+        <w:t xml:space="preserve">• </w:t>
+      </w:r>
+      <w:r>
+        <w:rPr>
+          <w:rFonts w:hint="default" w:ascii="Times New Roman" w:hAnsi="Times New Roman" w:eastAsia="SimSun" w:cs="Times New Roman"/>
+          <w:sz w:val="24"/>
+          <w:szCs w:val="24"/>
+          <w:lang w:val="en-US"/>
+        </w:rPr>
+        <w:t>Xem các sản phẩm.</w:t>
+      </w:r>
+    </w:p>
+    <w:p>
+      <w:pPr>
+        <w:rPr>
+          <w:rFonts w:hint="default" w:ascii="Times New Roman" w:hAnsi="Times New Roman" w:eastAsia="SimSun" w:cs="Times New Roman"/>
+          <w:sz w:val="24"/>
+          <w:szCs w:val="24"/>
+        </w:rPr>
+      </w:pPr>
+      <w:r>
+        <w:rPr>
+          <w:rFonts w:hint="default" w:ascii="Times New Roman" w:hAnsi="Times New Roman" w:eastAsia="SimSun" w:cs="Times New Roman"/>
+          <w:sz w:val="24"/>
+          <w:szCs w:val="24"/>
+        </w:rPr>
+        <w:t xml:space="preserve">• </w:t>
+      </w:r>
+      <w:r>
+        <w:rPr>
+          <w:rFonts w:hint="default" w:ascii="Times New Roman" w:hAnsi="Times New Roman" w:eastAsia="SimSun" w:cs="Times New Roman"/>
+          <w:sz w:val="24"/>
+          <w:szCs w:val="24"/>
+          <w:lang w:val="en-US"/>
+        </w:rPr>
+        <w:t>Tìm kiếm sản phẩm</w:t>
+      </w:r>
+      <w:r>
+        <w:rPr>
+          <w:rFonts w:hint="default" w:ascii="Times New Roman" w:hAnsi="Times New Roman" w:eastAsia="SimSun" w:cs="Times New Roman"/>
+          <w:sz w:val="24"/>
+          <w:szCs w:val="24"/>
+        </w:rPr>
+        <w:t>.</w:t>
+      </w:r>
+    </w:p>
+    <w:p>
+      <w:pPr>
+        <w:rPr>
+          <w:rFonts w:hint="default" w:ascii="Times New Roman" w:hAnsi="Times New Roman" w:eastAsia="SimSun" w:cs="Times New Roman"/>
+          <w:sz w:val="24"/>
+          <w:szCs w:val="24"/>
+        </w:rPr>
+      </w:pPr>
+      <w:r>
+        <w:rPr>
+          <w:rFonts w:hint="default" w:ascii="Times New Roman" w:hAnsi="Times New Roman" w:eastAsia="SimSun" w:cs="Times New Roman"/>
+          <w:sz w:val="24"/>
+          <w:szCs w:val="24"/>
+        </w:rPr>
+        <w:t xml:space="preserve">• </w:t>
+      </w:r>
+      <w:r>
+        <w:rPr>
+          <w:rFonts w:hint="default" w:ascii="Times New Roman" w:hAnsi="Times New Roman" w:eastAsia="SimSun" w:cs="Times New Roman"/>
+          <w:sz w:val="24"/>
+          <w:szCs w:val="24"/>
+          <w:lang w:val="en-US"/>
+        </w:rPr>
+        <w:t>Xem chi tiết sản phẩm</w:t>
+      </w:r>
+      <w:r>
+        <w:rPr>
+          <w:rFonts w:hint="default" w:ascii="Times New Roman" w:hAnsi="Times New Roman" w:eastAsia="SimSun" w:cs="Times New Roman"/>
+          <w:sz w:val="24"/>
+          <w:szCs w:val="24"/>
+        </w:rPr>
+        <w:t xml:space="preserve">. </w:t>
+      </w:r>
+    </w:p>
+    <w:p>
+      <w:pPr>
+        <w:rPr>
+          <w:rFonts w:hint="default" w:ascii="Times New Roman" w:hAnsi="Times New Roman" w:eastAsia="SimSun" w:cs="Times New Roman"/>
+          <w:sz w:val="24"/>
+          <w:szCs w:val="24"/>
+        </w:rPr>
+      </w:pPr>
+      <w:r>
+        <w:rPr>
+          <w:rFonts w:hint="default" w:ascii="Times New Roman" w:hAnsi="Times New Roman" w:eastAsia="SimSun" w:cs="Times New Roman"/>
+          <w:sz w:val="24"/>
+          <w:szCs w:val="24"/>
+        </w:rPr>
+        <w:t>• Xem</w:t>
+      </w:r>
+      <w:r>
+        <w:rPr>
+          <w:rFonts w:hint="default" w:ascii="Times New Roman" w:hAnsi="Times New Roman" w:eastAsia="SimSun" w:cs="Times New Roman"/>
+          <w:sz w:val="24"/>
+          <w:szCs w:val="24"/>
+          <w:lang w:val="en-US"/>
+        </w:rPr>
+        <w:t xml:space="preserve"> các sản phẩm theo loại (Điện thoại, TV, Laptop .v.v.)</w:t>
+      </w:r>
+      <w:r>
+        <w:rPr>
+          <w:rFonts w:hint="default" w:ascii="Times New Roman" w:hAnsi="Times New Roman" w:eastAsia="SimSun" w:cs="Times New Roman"/>
+          <w:sz w:val="24"/>
+          <w:szCs w:val="24"/>
+        </w:rPr>
+        <w:t>.</w:t>
+      </w:r>
+    </w:p>
+    <w:p>
+      <w:pPr>
+        <w:rPr>
+          <w:rFonts w:hint="default" w:ascii="Times New Roman" w:hAnsi="Times New Roman" w:eastAsia="SimSun" w:cs="Times New Roman"/>
+          <w:sz w:val="24"/>
+          <w:szCs w:val="24"/>
+        </w:rPr>
+      </w:pPr>
+      <w:r>
+        <w:rPr>
+          <w:rFonts w:hint="default" w:ascii="Times New Roman" w:hAnsi="Times New Roman" w:eastAsia="SimSun" w:cs="Times New Roman"/>
+          <w:sz w:val="24"/>
+          <w:szCs w:val="24"/>
+        </w:rPr>
+        <w:t xml:space="preserve">• </w:t>
+      </w:r>
+      <w:r>
+        <w:rPr>
+          <w:rFonts w:hint="default" w:ascii="Times New Roman" w:hAnsi="Times New Roman" w:eastAsia="SimSun" w:cs="Times New Roman"/>
+          <w:sz w:val="24"/>
+          <w:szCs w:val="24"/>
+          <w:lang w:val="en-US"/>
+        </w:rPr>
+        <w:t>Thêm sản phẩm vào giỏ hàng</w:t>
+      </w:r>
+      <w:r>
+        <w:rPr>
+          <w:rFonts w:hint="default" w:ascii="Times New Roman" w:hAnsi="Times New Roman" w:eastAsia="SimSun" w:cs="Times New Roman"/>
+          <w:sz w:val="24"/>
+          <w:szCs w:val="24"/>
+        </w:rPr>
+        <w:t>.</w:t>
+      </w:r>
+    </w:p>
+    <w:p>
+      <w:pPr>
+        <w:rPr>
+          <w:rFonts w:hint="default" w:ascii="Times New Roman" w:hAnsi="Times New Roman" w:eastAsia="SimSun" w:cs="Times New Roman"/>
+          <w:sz w:val="24"/>
+          <w:szCs w:val="24"/>
+        </w:rPr>
+      </w:pPr>
+      <w:r>
+        <w:rPr>
+          <w:rFonts w:hint="default" w:ascii="Times New Roman" w:hAnsi="Times New Roman" w:eastAsia="SimSun" w:cs="Times New Roman"/>
+          <w:sz w:val="24"/>
+          <w:szCs w:val="24"/>
+        </w:rPr>
+        <w:t xml:space="preserve">• </w:t>
+      </w:r>
+      <w:r>
+        <w:rPr>
+          <w:rFonts w:hint="default" w:ascii="Times New Roman" w:hAnsi="Times New Roman" w:eastAsia="SimSun" w:cs="Times New Roman"/>
+          <w:sz w:val="24"/>
+          <w:szCs w:val="24"/>
+          <w:lang w:val="en-US"/>
+        </w:rPr>
+        <w:t>Xem, xoá các sản phẩm ở giỏ hàng</w:t>
+      </w:r>
+      <w:r>
+        <w:rPr>
+          <w:rFonts w:hint="default" w:ascii="Times New Roman" w:hAnsi="Times New Roman" w:eastAsia="SimSun" w:cs="Times New Roman"/>
+          <w:sz w:val="24"/>
+          <w:szCs w:val="24"/>
+        </w:rPr>
+        <w:t>.</w:t>
+      </w:r>
+    </w:p>
+    <w:p>
+      <w:pPr>
+        <w:rPr>
+          <w:rFonts w:hint="default" w:ascii="Times New Roman" w:hAnsi="Times New Roman" w:eastAsia="SimSun" w:cs="Times New Roman"/>
+          <w:sz w:val="24"/>
+          <w:szCs w:val="24"/>
+        </w:rPr>
+      </w:pPr>
+      <w:r>
+        <w:rPr>
+          <w:rFonts w:hint="default" w:ascii="Times New Roman" w:hAnsi="Times New Roman" w:eastAsia="SimSun" w:cs="Times New Roman"/>
+          <w:sz w:val="24"/>
+          <w:szCs w:val="24"/>
+        </w:rPr>
+        <w:t xml:space="preserve">• </w:t>
+      </w:r>
+      <w:r>
+        <w:rPr>
+          <w:rFonts w:hint="default" w:ascii="Times New Roman" w:hAnsi="Times New Roman" w:eastAsia="SimSun" w:cs="Times New Roman"/>
+          <w:sz w:val="24"/>
+          <w:szCs w:val="24"/>
+          <w:lang w:val="en-US"/>
+        </w:rPr>
+        <w:t>Thanh toán</w:t>
+      </w:r>
+      <w:r>
+        <w:rPr>
+          <w:rFonts w:hint="default" w:ascii="Times New Roman" w:hAnsi="Times New Roman" w:eastAsia="SimSun" w:cs="Times New Roman"/>
+          <w:sz w:val="24"/>
+          <w:szCs w:val="24"/>
+        </w:rPr>
+        <w:t>.</w:t>
+      </w:r>
+    </w:p>
+    <w:p>
+      <w:pPr>
+        <w:rPr>
+          <w:rFonts w:hint="default" w:ascii="Times New Roman" w:hAnsi="Times New Roman" w:eastAsia="SimSun" w:cs="Times New Roman"/>
+          <w:sz w:val="24"/>
+          <w:szCs w:val="24"/>
+          <w:lang w:val="vi-VN"/>
+        </w:rPr>
+      </w:pPr>
+    </w:p>
+    <w:p>
+      <w:pPr>
+        <w:pStyle w:val="2"/>
+        <w:numPr>
+          <w:ilvl w:val="0"/>
+          <w:numId w:val="6"/>
+        </w:numPr>
+        <w:bidi w:val="0"/>
+        <w:rPr>
+          <w:rFonts w:hint="default" w:ascii="Times New Roman" w:hAnsi="Times New Roman" w:cs="Times New Roman"/>
+          <w:sz w:val="28"/>
+          <w:szCs w:val="28"/>
+          <w:lang w:val="vi-VN"/>
+        </w:rPr>
+      </w:pPr>
+      <w:r>
+        <w:rPr>
+          <w:rFonts w:hint="default" w:ascii="Times New Roman" w:hAnsi="Times New Roman" w:cs="Times New Roman"/>
+          <w:lang w:val="en-US"/>
+        </w:rPr>
+        <w:drawing>
+          <wp:anchor distT="0" distB="0" distL="114300" distR="114300" simplePos="0" relativeHeight="251660288" behindDoc="0" locked="0" layoutInCell="1" allowOverlap="1">
+            <wp:simplePos x="0" y="0"/>
+            <wp:positionH relativeFrom="column">
+              <wp:posOffset>-127000</wp:posOffset>
+            </wp:positionH>
+            <wp:positionV relativeFrom="paragraph">
+              <wp:posOffset>998855</wp:posOffset>
+            </wp:positionV>
+            <wp:extent cx="5696585" cy="3228340"/>
+            <wp:effectExtent l="0" t="0" r="3175" b="2540"/>
+            <wp:wrapTopAndBottom/>
+            <wp:docPr id="15" name="Picture 15" descr="database"/>
+            <wp:cNvGraphicFramePr>
+              <a:graphicFrameLocks xmlns:a="http://schemas.openxmlformats.org/drawingml/2006/main" noChangeAspect="1"/>
+            </wp:cNvGraphicFramePr>
+            <a:graphic xmlns:a="http://schemas.openxmlformats.org/drawingml/2006/main">
+              <a:graphicData uri="http://schemas.openxmlformats.org/drawingml/2006/picture">
+                <pic:pic xmlns:pic="http://schemas.openxmlformats.org/drawingml/2006/picture">
+                  <pic:nvPicPr>
+                    <pic:cNvPr id="15" name="Picture 15" descr="database"/>
+                    <pic:cNvPicPr>
+                      <a:picLocks noChangeAspect="1"/>
+                    </pic:cNvPicPr>
+                  </pic:nvPicPr>
+                  <pic:blipFill>
+                    <a:blip r:embed="rId8"/>
+                    <a:stretch>
+                      <a:fillRect/>
+                    </a:stretch>
+                  </pic:blipFill>
+                  <pic:spPr>
+                    <a:xfrm>
+                      <a:off x="0" y="0"/>
+                      <a:ext cx="5696585" cy="3228340"/>
+                    </a:xfrm>
+                    <a:prstGeom prst="rect">
+                      <a:avLst/>
+                    </a:prstGeom>
+                  </pic:spPr>
+                </pic:pic>
+              </a:graphicData>
+            </a:graphic>
+          </wp:anchor>
+        </w:drawing>
+      </w:r>
+      <w:r>
+        <w:rPr>
+          <w:rFonts w:hint="default" w:ascii="Times New Roman" w:hAnsi="Times New Roman" w:cs="Times New Roman"/>
+          <w:sz w:val="28"/>
+          <w:szCs w:val="28"/>
+          <w:lang w:val="vi-VN"/>
+        </w:rPr>
+        <w:t>Mô tả CSDL</w:t>
+      </w:r>
+    </w:p>
+    <w:p>
+      <w:pPr>
+        <w:rPr>
+          <w:rFonts w:hint="default" w:ascii="Times New Roman" w:hAnsi="Times New Roman" w:eastAsia="SimSun" w:cs="Times New Roman"/>
+          <w:sz w:val="24"/>
+          <w:szCs w:val="24"/>
+        </w:rPr>
+      </w:pPr>
+    </w:p>
+    <w:p>
+      <w:pPr>
+        <w:rPr>
+          <w:rFonts w:hint="default" w:ascii="Times New Roman" w:hAnsi="Times New Roman" w:eastAsia="SimSun" w:cs="Times New Roman"/>
+          <w:sz w:val="24"/>
+          <w:szCs w:val="24"/>
+        </w:rPr>
+      </w:pPr>
+    </w:p>
+    <w:p>
+      <w:pPr>
+        <w:rPr>
+          <w:rFonts w:hint="default" w:ascii="Times New Roman" w:hAnsi="Times New Roman" w:eastAsia="SimSun" w:cs="Times New Roman"/>
+          <w:sz w:val="24"/>
+          <w:szCs w:val="24"/>
+        </w:rPr>
+      </w:pPr>
+    </w:p>
+    <w:p>
+      <w:pPr>
+        <w:rPr>
+          <w:rFonts w:hint="default" w:ascii="Times New Roman" w:hAnsi="Times New Roman" w:eastAsia="SimSun" w:cs="Times New Roman"/>
+          <w:sz w:val="24"/>
+          <w:szCs w:val="24"/>
+        </w:rPr>
+      </w:pPr>
+      <w:r>
+        <w:rPr>
+          <w:rFonts w:hint="default" w:ascii="Times New Roman" w:hAnsi="Times New Roman" w:eastAsia="SimSun" w:cs="Times New Roman"/>
+          <w:sz w:val="24"/>
+          <w:szCs w:val="24"/>
+        </w:rPr>
+        <w:br w:type="page"/>
+      </w:r>
+    </w:p>
+    <w:p>
+      <w:pPr>
+        <w:rPr>
+          <w:rFonts w:hint="default" w:ascii="Times New Roman" w:hAnsi="Times New Roman" w:eastAsia="SimSun" w:cs="Times New Roman"/>
+          <w:b/>
+          <w:bCs/>
+          <w:sz w:val="24"/>
+          <w:szCs w:val="24"/>
+        </w:rPr>
+      </w:pPr>
+      <w:r>
+        <w:rPr>
+          <w:rFonts w:hint="default" w:ascii="Times New Roman" w:hAnsi="Times New Roman" w:eastAsia="SimSun" w:cs="Times New Roman"/>
+          <w:b/>
+          <w:bCs/>
+          <w:sz w:val="24"/>
+          <w:szCs w:val="24"/>
+        </w:rPr>
+        <w:t xml:space="preserve">• Các tệp CSDL: </w:t>
+      </w:r>
+    </w:p>
+    <w:p>
+      <w:pPr>
+        <w:rPr>
+          <w:rFonts w:hint="default" w:ascii="Times New Roman" w:hAnsi="Times New Roman" w:eastAsia="SimSun" w:cs="Times New Roman"/>
+          <w:sz w:val="24"/>
+          <w:szCs w:val="24"/>
+        </w:rPr>
+      </w:pPr>
+    </w:p>
+    <w:p>
+      <w:pPr>
+        <w:rPr>
+          <w:rFonts w:hint="default" w:ascii="Times New Roman" w:hAnsi="Times New Roman" w:eastAsia="SimSun" w:cs="Times New Roman"/>
+          <w:sz w:val="24"/>
+          <w:szCs w:val="24"/>
+        </w:rPr>
+      </w:pPr>
+      <w:r>
+        <w:rPr>
+          <w:rFonts w:hint="default" w:ascii="Times New Roman" w:hAnsi="Times New Roman" w:eastAsia="SimSun" w:cs="Times New Roman"/>
+          <w:sz w:val="24"/>
+          <w:szCs w:val="24"/>
+        </w:rPr>
+        <w:t>migrations (id, migration, batc)</w:t>
+      </w:r>
+    </w:p>
+    <w:p>
+      <w:pPr>
+        <w:rPr>
+          <w:rFonts w:hint="default" w:ascii="Times New Roman" w:hAnsi="Times New Roman" w:eastAsia="SimSun" w:cs="Times New Roman"/>
+          <w:sz w:val="24"/>
+          <w:szCs w:val="24"/>
+          <w:lang w:val="en-US"/>
+        </w:rPr>
+      </w:pPr>
+      <w:r>
+        <w:rPr>
+          <w:rFonts w:hint="default" w:ascii="Times New Roman" w:hAnsi="Times New Roman" w:eastAsia="SimSun" w:cs="Times New Roman"/>
+          <w:sz w:val="24"/>
+          <w:szCs w:val="24"/>
+          <w:lang w:val="en-US"/>
+        </w:rPr>
+        <w:t>password_resets (email, token, created_at)</w:t>
+      </w:r>
+    </w:p>
+    <w:p>
+      <w:pPr>
+        <w:rPr>
+          <w:rFonts w:hint="default" w:ascii="Times New Roman" w:hAnsi="Times New Roman" w:eastAsia="SimSun" w:cs="Times New Roman"/>
+          <w:sz w:val="24"/>
+          <w:szCs w:val="24"/>
+          <w:lang w:val="en-US"/>
+        </w:rPr>
+      </w:pPr>
+      <w:r>
+        <w:rPr>
+          <w:rFonts w:hint="default" w:ascii="Times New Roman" w:hAnsi="Times New Roman" w:eastAsia="SimSun" w:cs="Times New Roman"/>
+          <w:sz w:val="24"/>
+          <w:szCs w:val="24"/>
+          <w:lang w:val="en-US"/>
+        </w:rPr>
+        <w:t>user (id, name, email, email_verified_at, password, remember_token, created_at, updated_at)</w:t>
+      </w:r>
+    </w:p>
+    <w:p>
+      <w:pPr>
+        <w:rPr>
+          <w:rFonts w:hint="default" w:ascii="Times New Roman" w:hAnsi="Times New Roman" w:eastAsia="SimSun" w:cs="Times New Roman"/>
+          <w:sz w:val="24"/>
+          <w:szCs w:val="24"/>
+          <w:lang w:val="en-US"/>
+        </w:rPr>
+      </w:pPr>
+      <w:r>
+        <w:rPr>
+          <w:rFonts w:hint="default" w:ascii="Times New Roman" w:hAnsi="Times New Roman" w:eastAsia="SimSun" w:cs="Times New Roman"/>
+          <w:sz w:val="24"/>
+          <w:szCs w:val="24"/>
+          <w:lang w:val="en-US"/>
+        </w:rPr>
+        <w:t>failed_jobs (id, uuid, connection, queue, payload, exception, failed_at)</w:t>
+      </w:r>
+    </w:p>
+    <w:p>
+      <w:pPr>
+        <w:rPr>
+          <w:rFonts w:hint="default" w:ascii="Times New Roman" w:hAnsi="Times New Roman" w:eastAsia="SimSun" w:cs="Times New Roman"/>
+          <w:sz w:val="24"/>
+          <w:szCs w:val="24"/>
+          <w:lang w:val="en-US"/>
+        </w:rPr>
+      </w:pPr>
+    </w:p>
+    <w:p>
+      <w:pPr>
+        <w:rPr>
+          <w:rFonts w:hint="default" w:ascii="Times New Roman" w:hAnsi="Times New Roman" w:eastAsia="SimSun" w:cs="Times New Roman"/>
+          <w:b/>
+          <w:bCs/>
+          <w:sz w:val="24"/>
+          <w:szCs w:val="24"/>
+          <w:lang w:val="en-US"/>
+        </w:rPr>
+      </w:pPr>
+      <w:r>
+        <w:rPr>
+          <w:rFonts w:hint="default" w:ascii="Times New Roman" w:hAnsi="Times New Roman" w:eastAsia="SimSun" w:cs="Times New Roman"/>
+          <w:b/>
+          <w:bCs/>
+          <w:sz w:val="24"/>
+          <w:szCs w:val="24"/>
+        </w:rPr>
+        <w:t>❖ Các bảng CSDL:</w:t>
+      </w:r>
+    </w:p>
+    <w:p>
+      <w:pPr>
+        <w:rPr>
+          <w:rFonts w:hint="default" w:ascii="Times New Roman" w:hAnsi="Times New Roman" w:eastAsia="SimSun" w:cs="Times New Roman"/>
+          <w:sz w:val="24"/>
+          <w:szCs w:val="24"/>
+          <w:lang w:val="en-US"/>
+        </w:rPr>
+      </w:pPr>
+    </w:p>
+    <w:p>
+      <w:pPr>
+        <w:numPr>
+          <w:ilvl w:val="0"/>
+          <w:numId w:val="7"/>
+        </w:numPr>
+        <w:rPr>
+          <w:rFonts w:hint="default" w:ascii="Times New Roman" w:hAnsi="Times New Roman" w:eastAsia="SimSun" w:cs="Times New Roman"/>
+          <w:sz w:val="24"/>
+          <w:szCs w:val="24"/>
+          <w:lang w:val="en-US"/>
+        </w:rPr>
+      </w:pPr>
+      <w:r>
+        <w:rPr>
+          <w:rFonts w:hint="default" w:ascii="Times New Roman" w:hAnsi="Times New Roman" w:eastAsia="SimSun" w:cs="Times New Roman"/>
+          <w:sz w:val="24"/>
+          <w:szCs w:val="24"/>
+          <w:lang w:val="en-US"/>
+        </w:rPr>
+        <w:t>Bảng Product :</w:t>
+      </w:r>
+    </w:p>
+    <w:p>
+      <w:pPr>
+        <w:numPr>
+          <w:numId w:val="0"/>
+        </w:numPr>
+        <w:rPr>
+          <w:rFonts w:hint="default" w:ascii="Times New Roman" w:hAnsi="Times New Roman" w:eastAsia="SimSun" w:cs="Times New Roman"/>
+          <w:sz w:val="24"/>
+          <w:szCs w:val="24"/>
+          <w:lang w:val="en-US"/>
+        </w:rPr>
+      </w:pPr>
+    </w:p>
+    <w:tbl>
+      <w:tblPr>
+        <w:tblStyle w:val="7"/>
+        <w:tblW w:w="0" w:type="auto"/>
+        <w:tblInd w:w="0" w:type="dxa"/>
+        <w:tblBorders>
+          <w:top w:val="single" w:color="auto" w:sz="4" w:space="0"/>
+          <w:left w:val="single" w:color="auto" w:sz="4" w:space="0"/>
+          <w:bottom w:val="single" w:color="auto" w:sz="4" w:space="0"/>
+          <w:right w:val="single" w:color="auto" w:sz="4" w:space="0"/>
+          <w:insideH w:val="single" w:color="auto" w:sz="4" w:space="0"/>
+          <w:insideV w:val="single" w:color="auto" w:sz="4" w:space="0"/>
+        </w:tblBorders>
+        <w:tblLayout w:type="autofit"/>
+        <w:tblCellMar>
+          <w:left w:w="108" w:type="dxa"/>
+          <w:right w:w="108" w:type="dxa"/>
+        </w:tblCellMar>
+      </w:tblPr>
+      <w:tblGrid>
+        <w:gridCol w:w="2840"/>
+        <w:gridCol w:w="2841"/>
+        <w:gridCol w:w="2841"/>
+      </w:tblGrid>
+      <w:tr>
+        <w:tblPrEx>
+          <w:tblBorders>
+            <w:top w:val="single" w:color="auto" w:sz="4" w:space="0"/>
+            <w:left w:val="single" w:color="auto" w:sz="4" w:space="0"/>
+            <w:bottom w:val="single" w:color="auto" w:sz="4" w:space="0"/>
+            <w:right w:val="single" w:color="auto" w:sz="4" w:space="0"/>
+            <w:insideH w:val="single" w:color="auto" w:sz="4" w:space="0"/>
+            <w:insideV w:val="single" w:color="auto" w:sz="4" w:space="0"/>
+          </w:tblBorders>
+          <w:tblCellMar>
+            <w:left w:w="108" w:type="dxa"/>
+            <w:right w:w="108" w:type="dxa"/>
+          </w:tblCellMar>
+        </w:tblPrEx>
+        <w:tc>
+          <w:tcPr>
+            <w:tcW w:w="2840" w:type="dxa"/>
+          </w:tcPr>
+          <w:p>
+            <w:pPr>
+              <w:numPr>
+                <w:numId w:val="0"/>
+              </w:numPr>
+              <w:rPr>
+                <w:rFonts w:hint="default" w:ascii="Times New Roman" w:hAnsi="Times New Roman" w:eastAsia="SimSun" w:cs="Times New Roman"/>
+                <w:sz w:val="24"/>
+                <w:szCs w:val="24"/>
+                <w:vertAlign w:val="baseline"/>
+                <w:lang w:val="en-US"/>
+              </w:rPr>
+            </w:pPr>
+            <w:r>
+              <w:rPr>
+                <w:rFonts w:hint="default" w:ascii="Times New Roman" w:hAnsi="Times New Roman" w:eastAsia="SimSun" w:cs="Times New Roman"/>
+                <w:sz w:val="24"/>
+                <w:szCs w:val="24"/>
+                <w:vertAlign w:val="baseline"/>
+                <w:lang w:val="en-US"/>
+              </w:rPr>
+              <w:t xml:space="preserve">Tên </w:t>
+            </w:r>
+          </w:p>
+        </w:tc>
+        <w:tc>
+          <w:tcPr>
+            <w:tcW w:w="2841" w:type="dxa"/>
+          </w:tcPr>
+          <w:p>
+            <w:pPr>
+              <w:numPr>
+                <w:numId w:val="0"/>
+              </w:numPr>
+              <w:rPr>
+                <w:rFonts w:hint="default" w:ascii="Times New Roman" w:hAnsi="Times New Roman" w:eastAsia="SimSun" w:cs="Times New Roman"/>
+                <w:sz w:val="24"/>
+                <w:szCs w:val="24"/>
+                <w:vertAlign w:val="baseline"/>
+                <w:lang w:val="en-US"/>
+              </w:rPr>
+            </w:pPr>
+            <w:r>
+              <w:rPr>
+                <w:rFonts w:hint="default" w:ascii="Times New Roman" w:hAnsi="Times New Roman" w:eastAsia="SimSun" w:cs="Times New Roman"/>
+                <w:sz w:val="24"/>
+                <w:szCs w:val="24"/>
+                <w:vertAlign w:val="baseline"/>
+                <w:lang w:val="en-US"/>
+              </w:rPr>
+              <w:t>Kiểu Dữ Liệu</w:t>
+            </w:r>
+          </w:p>
+        </w:tc>
+        <w:tc>
+          <w:tcPr>
+            <w:tcW w:w="2841" w:type="dxa"/>
+          </w:tcPr>
+          <w:p>
+            <w:pPr>
+              <w:numPr>
+                <w:numId w:val="0"/>
+              </w:numPr>
+              <w:rPr>
+                <w:rFonts w:hint="default" w:ascii="Times New Roman" w:hAnsi="Times New Roman" w:eastAsia="SimSun" w:cs="Times New Roman"/>
+                <w:sz w:val="24"/>
+                <w:szCs w:val="24"/>
+                <w:vertAlign w:val="baseline"/>
+                <w:lang w:val="en-US"/>
+              </w:rPr>
+            </w:pPr>
+            <w:r>
+              <w:rPr>
+                <w:rFonts w:hint="default" w:ascii="Times New Roman" w:hAnsi="Times New Roman" w:eastAsia="SimSun" w:cs="Times New Roman"/>
+                <w:sz w:val="24"/>
+                <w:szCs w:val="24"/>
+                <w:vertAlign w:val="baseline"/>
+                <w:lang w:val="en-US"/>
+              </w:rPr>
+              <w:t>Mô Tả</w:t>
+            </w:r>
+          </w:p>
+        </w:tc>
+      </w:tr>
+      <w:tr>
+        <w:tblPrEx>
+          <w:tblBorders>
+            <w:top w:val="single" w:color="auto" w:sz="4" w:space="0"/>
+            <w:left w:val="single" w:color="auto" w:sz="4" w:space="0"/>
+            <w:bottom w:val="single" w:color="auto" w:sz="4" w:space="0"/>
+            <w:right w:val="single" w:color="auto" w:sz="4" w:space="0"/>
+            <w:insideH w:val="single" w:color="auto" w:sz="4" w:space="0"/>
+            <w:insideV w:val="single" w:color="auto" w:sz="4" w:space="0"/>
+          </w:tblBorders>
+          <w:tblCellMar>
+            <w:left w:w="108" w:type="dxa"/>
+            <w:right w:w="108" w:type="dxa"/>
+          </w:tblCellMar>
+        </w:tblPrEx>
+        <w:tc>
+          <w:tcPr>
+            <w:tcW w:w="2840" w:type="dxa"/>
+          </w:tcPr>
+          <w:p>
+            <w:pPr>
+              <w:numPr>
+                <w:numId w:val="0"/>
+              </w:numPr>
+              <w:rPr>
+                <w:rFonts w:hint="default" w:ascii="Times New Roman" w:hAnsi="Times New Roman" w:eastAsia="SimSun" w:cs="Times New Roman"/>
+                <w:sz w:val="24"/>
+                <w:szCs w:val="24"/>
+                <w:vertAlign w:val="baseline"/>
+                <w:lang w:val="en-US"/>
+              </w:rPr>
+            </w:pPr>
+            <w:r>
+              <w:rPr>
+                <w:rFonts w:hint="default" w:ascii="Times New Roman" w:hAnsi="Times New Roman" w:eastAsia="SimSun" w:cs="Times New Roman"/>
+                <w:sz w:val="24"/>
+                <w:szCs w:val="24"/>
+                <w:vertAlign w:val="baseline"/>
+                <w:lang w:val="en-US"/>
+              </w:rPr>
+              <w:t>Id</w:t>
+            </w:r>
+          </w:p>
+        </w:tc>
+        <w:tc>
+          <w:tcPr>
+            <w:tcW w:w="2841" w:type="dxa"/>
+          </w:tcPr>
+          <w:p>
+            <w:pPr>
+              <w:numPr>
+                <w:numId w:val="0"/>
+              </w:numPr>
+              <w:rPr>
+                <w:rFonts w:hint="default" w:ascii="Times New Roman" w:hAnsi="Times New Roman" w:eastAsia="SimSun" w:cs="Times New Roman"/>
+                <w:sz w:val="24"/>
+                <w:szCs w:val="24"/>
+                <w:vertAlign w:val="baseline"/>
+                <w:lang w:val="en-US"/>
+              </w:rPr>
+            </w:pPr>
+            <w:r>
+              <w:rPr>
+                <w:rFonts w:hint="default" w:ascii="Times New Roman" w:hAnsi="Times New Roman" w:eastAsia="SimSun" w:cs="Times New Roman"/>
+                <w:sz w:val="24"/>
+                <w:szCs w:val="24"/>
+                <w:vertAlign w:val="baseline"/>
+                <w:lang w:val="en-US"/>
+              </w:rPr>
+              <w:t>Int</w:t>
+            </w:r>
+          </w:p>
+        </w:tc>
+        <w:tc>
+          <w:tcPr>
+            <w:tcW w:w="2841" w:type="dxa"/>
+          </w:tcPr>
+          <w:p>
+            <w:pPr>
+              <w:numPr>
+                <w:numId w:val="0"/>
+              </w:numPr>
+              <w:rPr>
+                <w:rFonts w:hint="default" w:ascii="Times New Roman" w:hAnsi="Times New Roman" w:eastAsia="SimSun" w:cs="Times New Roman"/>
+                <w:sz w:val="24"/>
+                <w:szCs w:val="24"/>
+                <w:vertAlign w:val="baseline"/>
+                <w:lang w:val="en-US"/>
+              </w:rPr>
+            </w:pPr>
+            <w:r>
+              <w:rPr>
+                <w:rFonts w:hint="default" w:ascii="Times New Roman" w:hAnsi="Times New Roman" w:eastAsia="SimSun" w:cs="Times New Roman"/>
+                <w:sz w:val="24"/>
+                <w:szCs w:val="24"/>
+                <w:vertAlign w:val="baseline"/>
+                <w:lang w:val="en-US"/>
+              </w:rPr>
+              <w:t xml:space="preserve">Tự động tăng </w:t>
+            </w:r>
+          </w:p>
+        </w:tc>
+      </w:tr>
+      <w:tr>
+        <w:tblPrEx>
+          <w:tblBorders>
+            <w:top w:val="single" w:color="auto" w:sz="4" w:space="0"/>
+            <w:left w:val="single" w:color="auto" w:sz="4" w:space="0"/>
+            <w:bottom w:val="single" w:color="auto" w:sz="4" w:space="0"/>
+            <w:right w:val="single" w:color="auto" w:sz="4" w:space="0"/>
+            <w:insideH w:val="single" w:color="auto" w:sz="4" w:space="0"/>
+            <w:insideV w:val="single" w:color="auto" w:sz="4" w:space="0"/>
+          </w:tblBorders>
+          <w:tblCellMar>
+            <w:left w:w="108" w:type="dxa"/>
+            <w:right w:w="108" w:type="dxa"/>
+          </w:tblCellMar>
+        </w:tblPrEx>
+        <w:tc>
+          <w:tcPr>
+            <w:tcW w:w="2840" w:type="dxa"/>
+          </w:tcPr>
+          <w:p>
+            <w:pPr>
+              <w:numPr>
+                <w:numId w:val="0"/>
+              </w:numPr>
+              <w:rPr>
+                <w:rFonts w:hint="default" w:ascii="Times New Roman" w:hAnsi="Times New Roman" w:eastAsia="SimSun" w:cs="Times New Roman"/>
+                <w:sz w:val="24"/>
+                <w:szCs w:val="24"/>
+                <w:vertAlign w:val="baseline"/>
+                <w:lang w:val="en-US"/>
+              </w:rPr>
+            </w:pPr>
+            <w:r>
+              <w:rPr>
+                <w:rFonts w:hint="default" w:ascii="Times New Roman" w:hAnsi="Times New Roman" w:eastAsia="SimSun" w:cs="Times New Roman"/>
+                <w:sz w:val="24"/>
+                <w:szCs w:val="24"/>
+                <w:vertAlign w:val="baseline"/>
+                <w:lang w:val="en-US"/>
+              </w:rPr>
+              <w:t>Image</w:t>
+            </w:r>
+          </w:p>
+        </w:tc>
+        <w:tc>
+          <w:tcPr>
+            <w:tcW w:w="2841" w:type="dxa"/>
+          </w:tcPr>
+          <w:p>
+            <w:pPr>
+              <w:numPr>
+                <w:numId w:val="0"/>
+              </w:numPr>
+              <w:rPr>
+                <w:rFonts w:hint="default" w:ascii="Times New Roman" w:hAnsi="Times New Roman" w:eastAsia="SimSun" w:cs="Times New Roman"/>
+                <w:sz w:val="24"/>
+                <w:szCs w:val="24"/>
+                <w:vertAlign w:val="baseline"/>
+                <w:lang w:val="en-US"/>
+              </w:rPr>
+            </w:pPr>
+            <w:r>
+              <w:rPr>
+                <w:rFonts w:hint="default" w:ascii="Times New Roman" w:hAnsi="Times New Roman" w:eastAsia="SimSun" w:cs="Times New Roman"/>
+                <w:sz w:val="24"/>
+                <w:szCs w:val="24"/>
+                <w:vertAlign w:val="baseline"/>
+                <w:lang w:val="en-US"/>
+              </w:rPr>
+              <w:t>Varchar</w:t>
+            </w:r>
+          </w:p>
+        </w:tc>
+        <w:tc>
+          <w:tcPr>
+            <w:tcW w:w="2841" w:type="dxa"/>
+          </w:tcPr>
+          <w:p>
+            <w:pPr>
+              <w:numPr>
+                <w:numId w:val="0"/>
+              </w:numPr>
+              <w:rPr>
+                <w:rFonts w:hint="default" w:ascii="Times New Roman" w:hAnsi="Times New Roman" w:eastAsia="SimSun" w:cs="Times New Roman"/>
+                <w:sz w:val="24"/>
+                <w:szCs w:val="24"/>
+                <w:vertAlign w:val="baseline"/>
+                <w:lang w:val="en-US"/>
+              </w:rPr>
+            </w:pPr>
+            <w:r>
+              <w:rPr>
+                <w:rFonts w:hint="default" w:ascii="Times New Roman" w:hAnsi="Times New Roman" w:eastAsia="SimSun" w:cs="Times New Roman"/>
+                <w:sz w:val="24"/>
+                <w:szCs w:val="24"/>
+                <w:vertAlign w:val="baseline"/>
+                <w:lang w:val="en-US"/>
+              </w:rPr>
+              <w:t>Hình ảnh</w:t>
+            </w:r>
+          </w:p>
+        </w:tc>
+      </w:tr>
+      <w:tr>
+        <w:tblPrEx>
+          <w:tblBorders>
+            <w:top w:val="single" w:color="auto" w:sz="4" w:space="0"/>
+            <w:left w:val="single" w:color="auto" w:sz="4" w:space="0"/>
+            <w:bottom w:val="single" w:color="auto" w:sz="4" w:space="0"/>
+            <w:right w:val="single" w:color="auto" w:sz="4" w:space="0"/>
+            <w:insideH w:val="single" w:color="auto" w:sz="4" w:space="0"/>
+            <w:insideV w:val="single" w:color="auto" w:sz="4" w:space="0"/>
+          </w:tblBorders>
+          <w:tblCellMar>
+            <w:left w:w="108" w:type="dxa"/>
+            <w:right w:w="108" w:type="dxa"/>
+          </w:tblCellMar>
+        </w:tblPrEx>
+        <w:tc>
+          <w:tcPr>
+            <w:tcW w:w="2840" w:type="dxa"/>
+          </w:tcPr>
+          <w:p>
+            <w:pPr>
+              <w:numPr>
+                <w:numId w:val="0"/>
+              </w:numPr>
+              <w:rPr>
+                <w:rFonts w:hint="default" w:ascii="Times New Roman" w:hAnsi="Times New Roman" w:eastAsia="SimSun" w:cs="Times New Roman"/>
+                <w:sz w:val="24"/>
+                <w:szCs w:val="24"/>
+                <w:vertAlign w:val="baseline"/>
+                <w:lang w:val="en-US"/>
+              </w:rPr>
+            </w:pPr>
+            <w:r>
+              <w:rPr>
+                <w:rFonts w:hint="default" w:ascii="Times New Roman" w:hAnsi="Times New Roman" w:eastAsia="SimSun" w:cs="Times New Roman"/>
+                <w:sz w:val="24"/>
+                <w:szCs w:val="24"/>
+                <w:vertAlign w:val="baseline"/>
+                <w:lang w:val="en-US"/>
+              </w:rPr>
+              <w:t>Product_Name</w:t>
+            </w:r>
+          </w:p>
+        </w:tc>
+        <w:tc>
+          <w:tcPr>
+            <w:tcW w:w="2841" w:type="dxa"/>
+          </w:tcPr>
+          <w:p>
+            <w:pPr>
+              <w:numPr>
+                <w:numId w:val="0"/>
+              </w:numPr>
+              <w:rPr>
+                <w:rFonts w:hint="default" w:ascii="Times New Roman" w:hAnsi="Times New Roman" w:eastAsia="SimSun" w:cs="Times New Roman"/>
+                <w:sz w:val="24"/>
+                <w:szCs w:val="24"/>
+                <w:vertAlign w:val="baseline"/>
+                <w:lang w:val="en-US"/>
+              </w:rPr>
+            </w:pPr>
+            <w:r>
+              <w:rPr>
+                <w:rFonts w:hint="default" w:ascii="Times New Roman" w:hAnsi="Times New Roman" w:eastAsia="SimSun" w:cs="Times New Roman"/>
+                <w:sz w:val="24"/>
+                <w:szCs w:val="24"/>
+                <w:vertAlign w:val="baseline"/>
+                <w:lang w:val="en-US"/>
+              </w:rPr>
+              <w:t>Varchar</w:t>
+            </w:r>
+          </w:p>
+        </w:tc>
+        <w:tc>
+          <w:tcPr>
+            <w:tcW w:w="2841" w:type="dxa"/>
+          </w:tcPr>
+          <w:p>
+            <w:pPr>
+              <w:numPr>
+                <w:numId w:val="0"/>
+              </w:numPr>
+              <w:rPr>
+                <w:rFonts w:hint="default" w:ascii="Times New Roman" w:hAnsi="Times New Roman" w:eastAsia="SimSun" w:cs="Times New Roman"/>
+                <w:sz w:val="24"/>
+                <w:szCs w:val="24"/>
+                <w:vertAlign w:val="baseline"/>
+                <w:lang w:val="en-US"/>
+              </w:rPr>
+            </w:pPr>
+            <w:r>
+              <w:rPr>
+                <w:rFonts w:hint="default" w:ascii="Times New Roman" w:hAnsi="Times New Roman" w:eastAsia="SimSun" w:cs="Times New Roman"/>
+                <w:sz w:val="24"/>
+                <w:szCs w:val="24"/>
+                <w:vertAlign w:val="baseline"/>
+                <w:lang w:val="en-US"/>
+              </w:rPr>
+              <w:t>Tên Sp</w:t>
+            </w:r>
+          </w:p>
+        </w:tc>
+      </w:tr>
+      <w:tr>
+        <w:tblPrEx>
+          <w:tblBorders>
+            <w:top w:val="single" w:color="auto" w:sz="4" w:space="0"/>
+            <w:left w:val="single" w:color="auto" w:sz="4" w:space="0"/>
+            <w:bottom w:val="single" w:color="auto" w:sz="4" w:space="0"/>
+            <w:right w:val="single" w:color="auto" w:sz="4" w:space="0"/>
+            <w:insideH w:val="single" w:color="auto" w:sz="4" w:space="0"/>
+            <w:insideV w:val="single" w:color="auto" w:sz="4" w:space="0"/>
+          </w:tblBorders>
+          <w:tblCellMar>
+            <w:left w:w="108" w:type="dxa"/>
+            <w:right w:w="108" w:type="dxa"/>
+          </w:tblCellMar>
+        </w:tblPrEx>
+        <w:tc>
+          <w:tcPr>
+            <w:tcW w:w="2840" w:type="dxa"/>
+          </w:tcPr>
+          <w:p>
+            <w:pPr>
+              <w:numPr>
+                <w:numId w:val="0"/>
+              </w:numPr>
+              <w:rPr>
+                <w:rFonts w:hint="default" w:ascii="Times New Roman" w:hAnsi="Times New Roman" w:eastAsia="SimSun" w:cs="Times New Roman"/>
+                <w:sz w:val="24"/>
+                <w:szCs w:val="24"/>
+                <w:vertAlign w:val="baseline"/>
+                <w:lang w:val="en-US"/>
+              </w:rPr>
+            </w:pPr>
+            <w:r>
+              <w:rPr>
+                <w:rFonts w:hint="default" w:ascii="Times New Roman" w:hAnsi="Times New Roman" w:eastAsia="SimSun" w:cs="Times New Roman"/>
+                <w:sz w:val="24"/>
+                <w:szCs w:val="24"/>
+                <w:vertAlign w:val="baseline"/>
+                <w:lang w:val="en-US"/>
+              </w:rPr>
+              <w:t>Type_ID</w:t>
+            </w:r>
+          </w:p>
+        </w:tc>
+        <w:tc>
+          <w:tcPr>
+            <w:tcW w:w="2841" w:type="dxa"/>
+          </w:tcPr>
+          <w:p>
+            <w:pPr>
+              <w:numPr>
+                <w:numId w:val="0"/>
+              </w:numPr>
+              <w:rPr>
+                <w:rFonts w:hint="default" w:ascii="Times New Roman" w:hAnsi="Times New Roman" w:eastAsia="SimSun" w:cs="Times New Roman"/>
+                <w:sz w:val="24"/>
+                <w:szCs w:val="24"/>
+                <w:vertAlign w:val="baseline"/>
+                <w:lang w:val="en-US"/>
+              </w:rPr>
+            </w:pPr>
+            <w:r>
+              <w:rPr>
+                <w:rFonts w:hint="default" w:ascii="Times New Roman" w:hAnsi="Times New Roman" w:eastAsia="SimSun" w:cs="Times New Roman"/>
+                <w:sz w:val="24"/>
+                <w:szCs w:val="24"/>
+                <w:vertAlign w:val="baseline"/>
+                <w:lang w:val="en-US"/>
+              </w:rPr>
+              <w:t>Int</w:t>
+            </w:r>
+          </w:p>
+        </w:tc>
+        <w:tc>
+          <w:tcPr>
+            <w:tcW w:w="2841" w:type="dxa"/>
+          </w:tcPr>
+          <w:p>
+            <w:pPr>
+              <w:numPr>
+                <w:numId w:val="0"/>
+              </w:numPr>
+              <w:rPr>
+                <w:rFonts w:hint="default" w:ascii="Times New Roman" w:hAnsi="Times New Roman" w:eastAsia="SimSun" w:cs="Times New Roman"/>
+                <w:sz w:val="24"/>
+                <w:szCs w:val="24"/>
+                <w:vertAlign w:val="baseline"/>
+                <w:lang w:val="en-US"/>
+              </w:rPr>
+            </w:pPr>
+            <w:r>
+              <w:rPr>
+                <w:rFonts w:hint="default" w:ascii="Times New Roman" w:hAnsi="Times New Roman" w:eastAsia="SimSun" w:cs="Times New Roman"/>
+                <w:sz w:val="24"/>
+                <w:szCs w:val="24"/>
+                <w:vertAlign w:val="baseline"/>
+                <w:lang w:val="en-US"/>
+              </w:rPr>
+              <w:t>Id loại sản phẩm</w:t>
+            </w:r>
+          </w:p>
+        </w:tc>
+      </w:tr>
+      <w:tr>
+        <w:tblPrEx>
+          <w:tblBorders>
+            <w:top w:val="single" w:color="auto" w:sz="4" w:space="0"/>
+            <w:left w:val="single" w:color="auto" w:sz="4" w:space="0"/>
+            <w:bottom w:val="single" w:color="auto" w:sz="4" w:space="0"/>
+            <w:right w:val="single" w:color="auto" w:sz="4" w:space="0"/>
+            <w:insideH w:val="single" w:color="auto" w:sz="4" w:space="0"/>
+            <w:insideV w:val="single" w:color="auto" w:sz="4" w:space="0"/>
+          </w:tblBorders>
+          <w:tblCellMar>
+            <w:left w:w="108" w:type="dxa"/>
+            <w:right w:w="108" w:type="dxa"/>
+          </w:tblCellMar>
+        </w:tblPrEx>
+        <w:tc>
+          <w:tcPr>
+            <w:tcW w:w="2840" w:type="dxa"/>
+          </w:tcPr>
+          <w:p>
+            <w:pPr>
+              <w:numPr>
+                <w:numId w:val="0"/>
+              </w:numPr>
+              <w:rPr>
+                <w:rFonts w:hint="default" w:ascii="Times New Roman" w:hAnsi="Times New Roman" w:eastAsia="SimSun" w:cs="Times New Roman"/>
+                <w:sz w:val="24"/>
+                <w:szCs w:val="24"/>
+                <w:vertAlign w:val="baseline"/>
+                <w:lang w:val="en-US"/>
+              </w:rPr>
+            </w:pPr>
+            <w:r>
+              <w:rPr>
+                <w:rFonts w:hint="default" w:ascii="Times New Roman" w:hAnsi="Times New Roman" w:eastAsia="SimSun" w:cs="Times New Roman"/>
+                <w:sz w:val="24"/>
+                <w:szCs w:val="24"/>
+                <w:vertAlign w:val="baseline"/>
+                <w:lang w:val="en-US"/>
+              </w:rPr>
+              <w:t>Manu_ID</w:t>
+            </w:r>
+          </w:p>
+        </w:tc>
+        <w:tc>
+          <w:tcPr>
+            <w:tcW w:w="2841" w:type="dxa"/>
+          </w:tcPr>
+          <w:p>
+            <w:pPr>
+              <w:numPr>
+                <w:numId w:val="0"/>
+              </w:numPr>
+              <w:rPr>
+                <w:rFonts w:hint="default" w:ascii="Times New Roman" w:hAnsi="Times New Roman" w:eastAsia="SimSun" w:cs="Times New Roman"/>
+                <w:sz w:val="24"/>
+                <w:szCs w:val="24"/>
+                <w:vertAlign w:val="baseline"/>
+                <w:lang w:val="en-US"/>
+              </w:rPr>
+            </w:pPr>
+            <w:r>
+              <w:rPr>
+                <w:rFonts w:hint="default" w:ascii="Times New Roman" w:hAnsi="Times New Roman" w:eastAsia="SimSun" w:cs="Times New Roman"/>
+                <w:sz w:val="24"/>
+                <w:szCs w:val="24"/>
+                <w:vertAlign w:val="baseline"/>
+                <w:lang w:val="en-US"/>
+              </w:rPr>
+              <w:t>Int</w:t>
+            </w:r>
+          </w:p>
+        </w:tc>
+        <w:tc>
+          <w:tcPr>
+            <w:tcW w:w="2841" w:type="dxa"/>
+          </w:tcPr>
+          <w:p>
+            <w:pPr>
+              <w:numPr>
+                <w:numId w:val="0"/>
+              </w:numPr>
+              <w:rPr>
+                <w:rFonts w:hint="default" w:ascii="Times New Roman" w:hAnsi="Times New Roman" w:eastAsia="SimSun" w:cs="Times New Roman"/>
+                <w:sz w:val="24"/>
+                <w:szCs w:val="24"/>
+                <w:vertAlign w:val="baseline"/>
+                <w:lang w:val="en-US"/>
+              </w:rPr>
+            </w:pPr>
+            <w:r>
+              <w:rPr>
+                <w:rFonts w:hint="default" w:ascii="Times New Roman" w:hAnsi="Times New Roman" w:eastAsia="SimSun" w:cs="Times New Roman"/>
+                <w:sz w:val="24"/>
+                <w:szCs w:val="24"/>
+                <w:vertAlign w:val="baseline"/>
+                <w:lang w:val="en-US"/>
+              </w:rPr>
+              <w:t>Id hãng của sản phẩm</w:t>
+            </w:r>
+          </w:p>
+        </w:tc>
+      </w:tr>
+      <w:tr>
+        <w:tblPrEx>
+          <w:tblBorders>
+            <w:top w:val="single" w:color="auto" w:sz="4" w:space="0"/>
+            <w:left w:val="single" w:color="auto" w:sz="4" w:space="0"/>
+            <w:bottom w:val="single" w:color="auto" w:sz="4" w:space="0"/>
+            <w:right w:val="single" w:color="auto" w:sz="4" w:space="0"/>
+            <w:insideH w:val="single" w:color="auto" w:sz="4" w:space="0"/>
+            <w:insideV w:val="single" w:color="auto" w:sz="4" w:space="0"/>
+          </w:tblBorders>
+          <w:tblCellMar>
+            <w:left w:w="108" w:type="dxa"/>
+            <w:right w:w="108" w:type="dxa"/>
+          </w:tblCellMar>
+        </w:tblPrEx>
+        <w:tc>
+          <w:tcPr>
+            <w:tcW w:w="2840" w:type="dxa"/>
+          </w:tcPr>
+          <w:p>
+            <w:pPr>
+              <w:numPr>
+                <w:numId w:val="0"/>
+              </w:numPr>
+              <w:rPr>
+                <w:rFonts w:hint="default" w:ascii="Times New Roman" w:hAnsi="Times New Roman" w:eastAsia="SimSun" w:cs="Times New Roman"/>
+                <w:sz w:val="24"/>
+                <w:szCs w:val="24"/>
+                <w:vertAlign w:val="baseline"/>
+                <w:lang w:val="en-US"/>
+              </w:rPr>
+            </w:pPr>
+            <w:r>
+              <w:rPr>
+                <w:rFonts w:hint="default" w:ascii="Times New Roman" w:hAnsi="Times New Roman" w:eastAsia="SimSun" w:cs="Times New Roman"/>
+                <w:sz w:val="24"/>
+                <w:szCs w:val="24"/>
+                <w:vertAlign w:val="baseline"/>
+                <w:lang w:val="en-US"/>
+              </w:rPr>
+              <w:t>Price</w:t>
+            </w:r>
+          </w:p>
+        </w:tc>
+        <w:tc>
+          <w:tcPr>
+            <w:tcW w:w="2841" w:type="dxa"/>
+          </w:tcPr>
+          <w:p>
+            <w:pPr>
+              <w:numPr>
+                <w:numId w:val="0"/>
+              </w:numPr>
+              <w:rPr>
+                <w:rFonts w:hint="default" w:ascii="Times New Roman" w:hAnsi="Times New Roman" w:eastAsia="SimSun" w:cs="Times New Roman"/>
+                <w:sz w:val="24"/>
+                <w:szCs w:val="24"/>
+                <w:vertAlign w:val="baseline"/>
+                <w:lang w:val="en-US"/>
+              </w:rPr>
+            </w:pPr>
+            <w:r>
+              <w:rPr>
+                <w:rFonts w:hint="default" w:ascii="Times New Roman" w:hAnsi="Times New Roman" w:eastAsia="SimSun" w:cs="Times New Roman"/>
+                <w:sz w:val="24"/>
+                <w:szCs w:val="24"/>
+                <w:vertAlign w:val="baseline"/>
+                <w:lang w:val="en-US"/>
+              </w:rPr>
+              <w:t>Int</w:t>
+            </w:r>
+          </w:p>
+        </w:tc>
+        <w:tc>
+          <w:tcPr>
+            <w:tcW w:w="2841" w:type="dxa"/>
+          </w:tcPr>
+          <w:p>
+            <w:pPr>
+              <w:numPr>
+                <w:numId w:val="0"/>
+              </w:numPr>
+              <w:rPr>
+                <w:rFonts w:hint="default" w:ascii="Times New Roman" w:hAnsi="Times New Roman" w:eastAsia="SimSun" w:cs="Times New Roman"/>
+                <w:sz w:val="24"/>
+                <w:szCs w:val="24"/>
+                <w:vertAlign w:val="baseline"/>
+                <w:lang w:val="en-US"/>
+              </w:rPr>
+            </w:pPr>
+            <w:r>
+              <w:rPr>
+                <w:rFonts w:hint="default" w:ascii="Times New Roman" w:hAnsi="Times New Roman" w:eastAsia="SimSun" w:cs="Times New Roman"/>
+                <w:sz w:val="24"/>
+                <w:szCs w:val="24"/>
+                <w:vertAlign w:val="baseline"/>
+                <w:lang w:val="en-US"/>
+              </w:rPr>
+              <w:t>Giá của sản phẩm</w:t>
+            </w:r>
+          </w:p>
+        </w:tc>
+      </w:tr>
+      <w:tr>
+        <w:tblPrEx>
+          <w:tblBorders>
+            <w:top w:val="single" w:color="auto" w:sz="4" w:space="0"/>
+            <w:left w:val="single" w:color="auto" w:sz="4" w:space="0"/>
+            <w:bottom w:val="single" w:color="auto" w:sz="4" w:space="0"/>
+            <w:right w:val="single" w:color="auto" w:sz="4" w:space="0"/>
+            <w:insideH w:val="single" w:color="auto" w:sz="4" w:space="0"/>
+            <w:insideV w:val="single" w:color="auto" w:sz="4" w:space="0"/>
+          </w:tblBorders>
+          <w:tblCellMar>
+            <w:left w:w="108" w:type="dxa"/>
+            <w:right w:w="108" w:type="dxa"/>
+          </w:tblCellMar>
+        </w:tblPrEx>
+        <w:tc>
+          <w:tcPr>
+            <w:tcW w:w="2840" w:type="dxa"/>
+          </w:tcPr>
+          <w:p>
+            <w:pPr>
+              <w:numPr>
+                <w:numId w:val="0"/>
+              </w:numPr>
+              <w:rPr>
+                <w:rFonts w:hint="default" w:ascii="Times New Roman" w:hAnsi="Times New Roman" w:eastAsia="SimSun" w:cs="Times New Roman"/>
+                <w:sz w:val="24"/>
+                <w:szCs w:val="24"/>
+                <w:vertAlign w:val="baseline"/>
+                <w:lang w:val="en-US"/>
+              </w:rPr>
+            </w:pPr>
+            <w:r>
+              <w:rPr>
+                <w:rFonts w:hint="default" w:ascii="Times New Roman" w:hAnsi="Times New Roman" w:eastAsia="SimSun" w:cs="Times New Roman"/>
+                <w:sz w:val="24"/>
+                <w:szCs w:val="24"/>
+                <w:vertAlign w:val="baseline"/>
+                <w:lang w:val="en-US"/>
+              </w:rPr>
+              <w:t>Description</w:t>
+            </w:r>
+          </w:p>
+        </w:tc>
+        <w:tc>
+          <w:tcPr>
+            <w:tcW w:w="2841" w:type="dxa"/>
+          </w:tcPr>
+          <w:p>
+            <w:pPr>
+              <w:numPr>
+                <w:numId w:val="0"/>
+              </w:numPr>
+              <w:rPr>
+                <w:rFonts w:hint="default" w:ascii="Times New Roman" w:hAnsi="Times New Roman" w:eastAsia="SimSun" w:cs="Times New Roman"/>
+                <w:sz w:val="24"/>
+                <w:szCs w:val="24"/>
+                <w:vertAlign w:val="baseline"/>
+                <w:lang w:val="en-US"/>
+              </w:rPr>
+            </w:pPr>
+            <w:r>
+              <w:rPr>
+                <w:rFonts w:hint="default" w:ascii="Times New Roman" w:hAnsi="Times New Roman" w:eastAsia="SimSun" w:cs="Times New Roman"/>
+                <w:sz w:val="24"/>
+                <w:szCs w:val="24"/>
+                <w:vertAlign w:val="baseline"/>
+                <w:lang w:val="en-US"/>
+              </w:rPr>
+              <w:t xml:space="preserve">Text </w:t>
+            </w:r>
+          </w:p>
+        </w:tc>
+        <w:tc>
+          <w:tcPr>
+            <w:tcW w:w="2841" w:type="dxa"/>
+          </w:tcPr>
+          <w:p>
+            <w:pPr>
+              <w:numPr>
+                <w:numId w:val="0"/>
+              </w:numPr>
+              <w:rPr>
+                <w:rFonts w:hint="default" w:ascii="Times New Roman" w:hAnsi="Times New Roman" w:eastAsia="SimSun" w:cs="Times New Roman"/>
+                <w:sz w:val="24"/>
+                <w:szCs w:val="24"/>
+                <w:vertAlign w:val="baseline"/>
+                <w:lang w:val="en-US"/>
+              </w:rPr>
+            </w:pPr>
+            <w:r>
+              <w:rPr>
+                <w:rFonts w:hint="default" w:ascii="Times New Roman" w:hAnsi="Times New Roman" w:eastAsia="SimSun" w:cs="Times New Roman"/>
+                <w:sz w:val="24"/>
+                <w:szCs w:val="24"/>
+                <w:vertAlign w:val="baseline"/>
+                <w:lang w:val="en-US"/>
+              </w:rPr>
+              <w:t>Mổ tả của sản phẩm</w:t>
+            </w:r>
+          </w:p>
+        </w:tc>
+      </w:tr>
+      <w:tr>
+        <w:tblPrEx>
+          <w:tblBorders>
+            <w:top w:val="single" w:color="auto" w:sz="4" w:space="0"/>
+            <w:left w:val="single" w:color="auto" w:sz="4" w:space="0"/>
+            <w:bottom w:val="single" w:color="auto" w:sz="4" w:space="0"/>
+            <w:right w:val="single" w:color="auto" w:sz="4" w:space="0"/>
+            <w:insideH w:val="single" w:color="auto" w:sz="4" w:space="0"/>
+            <w:insideV w:val="single" w:color="auto" w:sz="4" w:space="0"/>
+          </w:tblBorders>
+          <w:tblCellMar>
+            <w:left w:w="108" w:type="dxa"/>
+            <w:right w:w="108" w:type="dxa"/>
+          </w:tblCellMar>
+        </w:tblPrEx>
+        <w:tc>
+          <w:tcPr>
+            <w:tcW w:w="2840" w:type="dxa"/>
+          </w:tcPr>
+          <w:p>
+            <w:pPr>
+              <w:numPr>
+                <w:numId w:val="0"/>
+              </w:numPr>
+              <w:rPr>
+                <w:rFonts w:hint="default" w:ascii="Times New Roman" w:hAnsi="Times New Roman" w:eastAsia="SimSun" w:cs="Times New Roman"/>
+                <w:sz w:val="24"/>
+                <w:szCs w:val="24"/>
+                <w:vertAlign w:val="baseline"/>
+                <w:lang w:val="en-US"/>
+              </w:rPr>
+            </w:pPr>
+            <w:r>
+              <w:rPr>
+                <w:rFonts w:hint="default" w:ascii="Times New Roman" w:hAnsi="Times New Roman" w:eastAsia="SimSun" w:cs="Times New Roman"/>
+                <w:sz w:val="24"/>
+                <w:szCs w:val="24"/>
+                <w:vertAlign w:val="baseline"/>
+                <w:lang w:val="en-US"/>
+              </w:rPr>
+              <w:t>Feature</w:t>
+            </w:r>
+          </w:p>
+        </w:tc>
+        <w:tc>
+          <w:tcPr>
+            <w:tcW w:w="2841" w:type="dxa"/>
+          </w:tcPr>
+          <w:p>
+            <w:pPr>
+              <w:numPr>
+                <w:numId w:val="0"/>
+              </w:numPr>
+              <w:rPr>
+                <w:rFonts w:hint="default" w:ascii="Times New Roman" w:hAnsi="Times New Roman" w:eastAsia="SimSun" w:cs="Times New Roman"/>
+                <w:sz w:val="24"/>
+                <w:szCs w:val="24"/>
+                <w:vertAlign w:val="baseline"/>
+                <w:lang w:val="en-US"/>
+              </w:rPr>
+            </w:pPr>
+            <w:r>
+              <w:rPr>
+                <w:rFonts w:hint="default" w:ascii="Times New Roman" w:hAnsi="Times New Roman" w:eastAsia="SimSun" w:cs="Times New Roman"/>
+                <w:sz w:val="24"/>
+                <w:szCs w:val="24"/>
+                <w:vertAlign w:val="baseline"/>
+                <w:lang w:val="en-US"/>
+              </w:rPr>
+              <w:t>Tinyint</w:t>
+            </w:r>
+          </w:p>
+        </w:tc>
+        <w:tc>
+          <w:tcPr>
+            <w:tcW w:w="2841" w:type="dxa"/>
+          </w:tcPr>
+          <w:p>
+            <w:pPr>
+              <w:numPr>
+                <w:numId w:val="0"/>
+              </w:numPr>
+              <w:rPr>
+                <w:rFonts w:hint="default" w:ascii="Times New Roman" w:hAnsi="Times New Roman" w:eastAsia="SimSun" w:cs="Times New Roman"/>
+                <w:sz w:val="24"/>
+                <w:szCs w:val="24"/>
+                <w:vertAlign w:val="baseline"/>
+                <w:lang w:val="en-US"/>
+              </w:rPr>
+            </w:pPr>
+            <w:r>
+              <w:rPr>
+                <w:rFonts w:hint="default" w:ascii="Times New Roman" w:hAnsi="Times New Roman" w:eastAsia="SimSun" w:cs="Times New Roman"/>
+                <w:sz w:val="24"/>
+                <w:szCs w:val="24"/>
+                <w:vertAlign w:val="baseline"/>
+                <w:lang w:val="en-US"/>
+              </w:rPr>
+              <w:t>Sản phẩm nổi bật</w:t>
+            </w:r>
+          </w:p>
+        </w:tc>
+      </w:tr>
+      <w:tr>
+        <w:tblPrEx>
+          <w:tblBorders>
+            <w:top w:val="single" w:color="auto" w:sz="4" w:space="0"/>
+            <w:left w:val="single" w:color="auto" w:sz="4" w:space="0"/>
+            <w:bottom w:val="single" w:color="auto" w:sz="4" w:space="0"/>
+            <w:right w:val="single" w:color="auto" w:sz="4" w:space="0"/>
+            <w:insideH w:val="single" w:color="auto" w:sz="4" w:space="0"/>
+            <w:insideV w:val="single" w:color="auto" w:sz="4" w:space="0"/>
+          </w:tblBorders>
+          <w:tblCellMar>
+            <w:left w:w="108" w:type="dxa"/>
+            <w:right w:w="108" w:type="dxa"/>
+          </w:tblCellMar>
+        </w:tblPrEx>
+        <w:tc>
+          <w:tcPr>
+            <w:tcW w:w="2840" w:type="dxa"/>
+          </w:tcPr>
+          <w:p>
+            <w:pPr>
+              <w:numPr>
+                <w:numId w:val="0"/>
+              </w:numPr>
+              <w:rPr>
+                <w:rFonts w:hint="default" w:ascii="Times New Roman" w:hAnsi="Times New Roman" w:eastAsia="SimSun" w:cs="Times New Roman"/>
+                <w:sz w:val="24"/>
+                <w:szCs w:val="24"/>
+                <w:vertAlign w:val="baseline"/>
+                <w:lang w:val="en-US"/>
+              </w:rPr>
+            </w:pPr>
+            <w:r>
+              <w:rPr>
+                <w:rFonts w:hint="default" w:ascii="Times New Roman" w:hAnsi="Times New Roman" w:eastAsia="SimSun" w:cs="Times New Roman"/>
+                <w:sz w:val="24"/>
+                <w:szCs w:val="24"/>
+                <w:vertAlign w:val="baseline"/>
+                <w:lang w:val="en-US"/>
+              </w:rPr>
+              <w:t>Created_at</w:t>
+            </w:r>
+          </w:p>
+        </w:tc>
+        <w:tc>
+          <w:tcPr>
+            <w:tcW w:w="2841" w:type="dxa"/>
+          </w:tcPr>
+          <w:p>
+            <w:pPr>
+              <w:numPr>
+                <w:numId w:val="0"/>
+              </w:numPr>
+              <w:rPr>
+                <w:rFonts w:hint="default" w:ascii="Times New Roman" w:hAnsi="Times New Roman" w:eastAsia="SimSun" w:cs="Times New Roman"/>
+                <w:sz w:val="24"/>
+                <w:szCs w:val="24"/>
+                <w:vertAlign w:val="baseline"/>
+                <w:lang w:val="en-US"/>
+              </w:rPr>
+            </w:pPr>
+            <w:r>
+              <w:rPr>
+                <w:rFonts w:hint="default" w:ascii="Times New Roman" w:hAnsi="Times New Roman" w:eastAsia="SimSun" w:cs="Times New Roman"/>
+                <w:sz w:val="24"/>
+                <w:szCs w:val="24"/>
+                <w:vertAlign w:val="baseline"/>
+                <w:lang w:val="en-US"/>
+              </w:rPr>
+              <w:t>timestamp</w:t>
+            </w:r>
+          </w:p>
+        </w:tc>
+        <w:tc>
+          <w:tcPr>
+            <w:tcW w:w="2841" w:type="dxa"/>
+          </w:tcPr>
+          <w:p>
+            <w:pPr>
+              <w:numPr>
+                <w:numId w:val="0"/>
+              </w:numPr>
+              <w:rPr>
+                <w:rFonts w:hint="default" w:ascii="Times New Roman" w:hAnsi="Times New Roman" w:eastAsia="SimSun" w:cs="Times New Roman"/>
+                <w:sz w:val="24"/>
+                <w:szCs w:val="24"/>
+                <w:vertAlign w:val="baseline"/>
+                <w:lang w:val="en-US"/>
+              </w:rPr>
+            </w:pPr>
+            <w:r>
+              <w:rPr>
+                <w:rFonts w:hint="default" w:ascii="Times New Roman" w:hAnsi="Times New Roman" w:eastAsia="SimSun" w:cs="Times New Roman"/>
+                <w:sz w:val="24"/>
+                <w:szCs w:val="24"/>
+                <w:vertAlign w:val="baseline"/>
+                <w:lang w:val="en-US"/>
+              </w:rPr>
+              <w:t>Tự động tạo</w:t>
+            </w:r>
+          </w:p>
+        </w:tc>
+      </w:tr>
+      <w:tr>
+        <w:tblPrEx>
+          <w:tblBorders>
+            <w:top w:val="single" w:color="auto" w:sz="4" w:space="0"/>
+            <w:left w:val="single" w:color="auto" w:sz="4" w:space="0"/>
+            <w:bottom w:val="single" w:color="auto" w:sz="4" w:space="0"/>
+            <w:right w:val="single" w:color="auto" w:sz="4" w:space="0"/>
+            <w:insideH w:val="single" w:color="auto" w:sz="4" w:space="0"/>
+            <w:insideV w:val="single" w:color="auto" w:sz="4" w:space="0"/>
+          </w:tblBorders>
+          <w:tblCellMar>
+            <w:left w:w="108" w:type="dxa"/>
+            <w:right w:w="108" w:type="dxa"/>
+          </w:tblCellMar>
+        </w:tblPrEx>
+        <w:trPr>
+          <w:trHeight w:val="283" w:hRule="atLeast"/>
+        </w:trPr>
+        <w:tc>
+          <w:tcPr>
+            <w:tcW w:w="2840" w:type="dxa"/>
+          </w:tcPr>
+          <w:p>
+            <w:pPr>
+              <w:numPr>
+                <w:numId w:val="0"/>
+              </w:numPr>
+              <w:rPr>
+                <w:rFonts w:hint="default" w:ascii="Times New Roman" w:hAnsi="Times New Roman" w:eastAsia="SimSun" w:cs="Times New Roman"/>
+                <w:sz w:val="24"/>
+                <w:szCs w:val="24"/>
+                <w:vertAlign w:val="baseline"/>
+                <w:lang w:val="en-US"/>
+              </w:rPr>
+            </w:pPr>
+            <w:r>
+              <w:rPr>
+                <w:rFonts w:hint="default" w:ascii="Times New Roman" w:hAnsi="Times New Roman" w:eastAsia="SimSun" w:cs="Times New Roman"/>
+                <w:sz w:val="24"/>
+                <w:szCs w:val="24"/>
+                <w:vertAlign w:val="baseline"/>
+                <w:lang w:val="en-US"/>
+              </w:rPr>
+              <w:t>Updated_at</w:t>
+            </w:r>
+          </w:p>
+        </w:tc>
+        <w:tc>
+          <w:tcPr>
+            <w:tcW w:w="2841" w:type="dxa"/>
+          </w:tcPr>
+          <w:p>
+            <w:pPr>
+              <w:numPr>
+                <w:numId w:val="0"/>
+              </w:numPr>
+              <w:rPr>
+                <w:rFonts w:hint="default" w:ascii="Times New Roman" w:hAnsi="Times New Roman" w:eastAsia="SimSun" w:cs="Times New Roman"/>
+                <w:sz w:val="24"/>
+                <w:szCs w:val="24"/>
+                <w:vertAlign w:val="baseline"/>
+                <w:lang w:val="en-US"/>
+              </w:rPr>
+            </w:pPr>
+            <w:r>
+              <w:rPr>
+                <w:rFonts w:hint="default" w:ascii="Times New Roman" w:hAnsi="Times New Roman" w:eastAsia="SimSun" w:cs="Times New Roman"/>
+                <w:sz w:val="24"/>
+                <w:szCs w:val="24"/>
+                <w:vertAlign w:val="baseline"/>
+                <w:lang w:val="en-US"/>
+              </w:rPr>
+              <w:t>timestamp</w:t>
+            </w:r>
+          </w:p>
+        </w:tc>
+        <w:tc>
+          <w:tcPr>
+            <w:tcW w:w="2841" w:type="dxa"/>
+          </w:tcPr>
+          <w:p>
+            <w:pPr>
+              <w:numPr>
+                <w:numId w:val="0"/>
+              </w:numPr>
+              <w:rPr>
+                <w:rFonts w:hint="default" w:ascii="Times New Roman" w:hAnsi="Times New Roman" w:eastAsia="SimSun" w:cs="Times New Roman"/>
+                <w:sz w:val="24"/>
+                <w:szCs w:val="24"/>
+                <w:vertAlign w:val="baseline"/>
+                <w:lang w:val="en-US"/>
+              </w:rPr>
+            </w:pPr>
+            <w:r>
+              <w:rPr>
+                <w:rFonts w:hint="default" w:ascii="Times New Roman" w:hAnsi="Times New Roman" w:eastAsia="SimSun" w:cs="Times New Roman"/>
+                <w:sz w:val="24"/>
+                <w:szCs w:val="24"/>
+                <w:vertAlign w:val="baseline"/>
+                <w:lang w:val="en-US"/>
+              </w:rPr>
+              <w:t>Tự động tạo</w:t>
+            </w:r>
+          </w:p>
+        </w:tc>
+      </w:tr>
+      <w:tr>
+        <w:tblPrEx>
+          <w:tblBorders>
+            <w:top w:val="single" w:color="auto" w:sz="4" w:space="0"/>
+            <w:left w:val="single" w:color="auto" w:sz="4" w:space="0"/>
+            <w:bottom w:val="single" w:color="auto" w:sz="4" w:space="0"/>
+            <w:right w:val="single" w:color="auto" w:sz="4" w:space="0"/>
+            <w:insideH w:val="single" w:color="auto" w:sz="4" w:space="0"/>
+            <w:insideV w:val="single" w:color="auto" w:sz="4" w:space="0"/>
+          </w:tblBorders>
+          <w:tblCellMar>
+            <w:left w:w="108" w:type="dxa"/>
+            <w:right w:w="108" w:type="dxa"/>
+          </w:tblCellMar>
+        </w:tblPrEx>
+        <w:tc>
+          <w:tcPr>
+            <w:tcW w:w="2840" w:type="dxa"/>
+          </w:tcPr>
+          <w:p>
+            <w:pPr>
+              <w:numPr>
+                <w:numId w:val="0"/>
+              </w:numPr>
+              <w:rPr>
+                <w:rFonts w:hint="default" w:ascii="Times New Roman" w:hAnsi="Times New Roman" w:eastAsia="SimSun" w:cs="Times New Roman"/>
+                <w:sz w:val="24"/>
+                <w:szCs w:val="24"/>
+                <w:vertAlign w:val="baseline"/>
+                <w:lang w:val="en-US"/>
+              </w:rPr>
+            </w:pPr>
+            <w:r>
+              <w:rPr>
+                <w:rFonts w:hint="default" w:ascii="Times New Roman" w:hAnsi="Times New Roman" w:eastAsia="SimSun" w:cs="Times New Roman"/>
+                <w:sz w:val="24"/>
+                <w:szCs w:val="24"/>
+                <w:vertAlign w:val="baseline"/>
+                <w:lang w:val="en-US"/>
+              </w:rPr>
+              <w:t>Quantity_Stock</w:t>
+            </w:r>
+          </w:p>
+        </w:tc>
+        <w:tc>
+          <w:tcPr>
+            <w:tcW w:w="2841" w:type="dxa"/>
+          </w:tcPr>
+          <w:p>
+            <w:pPr>
+              <w:numPr>
+                <w:numId w:val="0"/>
+              </w:numPr>
+              <w:rPr>
+                <w:rFonts w:hint="default" w:ascii="Times New Roman" w:hAnsi="Times New Roman" w:eastAsia="SimSun" w:cs="Times New Roman"/>
+                <w:sz w:val="24"/>
+                <w:szCs w:val="24"/>
+                <w:vertAlign w:val="baseline"/>
+                <w:lang w:val="en-US"/>
+              </w:rPr>
+            </w:pPr>
+            <w:r>
+              <w:rPr>
+                <w:rFonts w:hint="default" w:ascii="Times New Roman" w:hAnsi="Times New Roman" w:eastAsia="SimSun" w:cs="Times New Roman"/>
+                <w:sz w:val="24"/>
+                <w:szCs w:val="24"/>
+                <w:vertAlign w:val="baseline"/>
+                <w:lang w:val="en-US"/>
+              </w:rPr>
+              <w:t>Int</w:t>
+            </w:r>
+          </w:p>
+        </w:tc>
+        <w:tc>
+          <w:tcPr>
+            <w:tcW w:w="2841" w:type="dxa"/>
+          </w:tcPr>
+          <w:p>
+            <w:pPr>
+              <w:numPr>
+                <w:numId w:val="0"/>
+              </w:numPr>
+              <w:rPr>
+                <w:rFonts w:hint="default" w:ascii="Times New Roman" w:hAnsi="Times New Roman" w:eastAsia="SimSun" w:cs="Times New Roman"/>
+                <w:sz w:val="24"/>
+                <w:szCs w:val="24"/>
+                <w:vertAlign w:val="baseline"/>
+                <w:lang w:val="en-US"/>
+              </w:rPr>
+            </w:pPr>
+            <w:r>
+              <w:rPr>
+                <w:rFonts w:hint="default" w:ascii="Times New Roman" w:hAnsi="Times New Roman" w:eastAsia="SimSun" w:cs="Times New Roman"/>
+                <w:sz w:val="24"/>
+                <w:szCs w:val="24"/>
+                <w:vertAlign w:val="baseline"/>
+                <w:lang w:val="en-US"/>
+              </w:rPr>
+              <w:t>Số lượng tồn kho</w:t>
+            </w:r>
+          </w:p>
+        </w:tc>
+      </w:tr>
+      <w:tr>
+        <w:tblPrEx>
+          <w:tblBorders>
+            <w:top w:val="single" w:color="auto" w:sz="4" w:space="0"/>
+            <w:left w:val="single" w:color="auto" w:sz="4" w:space="0"/>
+            <w:bottom w:val="single" w:color="auto" w:sz="4" w:space="0"/>
+            <w:right w:val="single" w:color="auto" w:sz="4" w:space="0"/>
+            <w:insideH w:val="single" w:color="auto" w:sz="4" w:space="0"/>
+            <w:insideV w:val="single" w:color="auto" w:sz="4" w:space="0"/>
+          </w:tblBorders>
+          <w:tblCellMar>
+            <w:left w:w="108" w:type="dxa"/>
+            <w:right w:w="108" w:type="dxa"/>
+          </w:tblCellMar>
+        </w:tblPrEx>
+        <w:tc>
+          <w:tcPr>
+            <w:tcW w:w="2840" w:type="dxa"/>
+          </w:tcPr>
+          <w:p>
+            <w:pPr>
+              <w:numPr>
+                <w:numId w:val="0"/>
+              </w:numPr>
+              <w:rPr>
+                <w:rFonts w:hint="default" w:ascii="Times New Roman" w:hAnsi="Times New Roman" w:eastAsia="SimSun" w:cs="Times New Roman"/>
+                <w:sz w:val="24"/>
+                <w:szCs w:val="24"/>
+                <w:vertAlign w:val="baseline"/>
+                <w:lang w:val="en-US"/>
+              </w:rPr>
+            </w:pPr>
+            <w:r>
+              <w:rPr>
+                <w:rFonts w:hint="default" w:ascii="Times New Roman" w:hAnsi="Times New Roman" w:eastAsia="SimSun" w:cs="Times New Roman"/>
+                <w:sz w:val="24"/>
+                <w:szCs w:val="24"/>
+                <w:vertAlign w:val="baseline"/>
+                <w:lang w:val="en-US"/>
+              </w:rPr>
+              <w:t>Quantity_Sold</w:t>
+            </w:r>
+          </w:p>
+        </w:tc>
+        <w:tc>
+          <w:tcPr>
+            <w:tcW w:w="2841" w:type="dxa"/>
+          </w:tcPr>
+          <w:p>
+            <w:pPr>
+              <w:numPr>
+                <w:numId w:val="0"/>
+              </w:numPr>
+              <w:rPr>
+                <w:rFonts w:hint="default" w:ascii="Times New Roman" w:hAnsi="Times New Roman" w:eastAsia="SimSun" w:cs="Times New Roman"/>
+                <w:sz w:val="24"/>
+                <w:szCs w:val="24"/>
+                <w:vertAlign w:val="baseline"/>
+                <w:lang w:val="en-US"/>
+              </w:rPr>
+            </w:pPr>
+            <w:r>
+              <w:rPr>
+                <w:rFonts w:hint="default" w:ascii="Times New Roman" w:hAnsi="Times New Roman" w:eastAsia="SimSun" w:cs="Times New Roman"/>
+                <w:sz w:val="24"/>
+                <w:szCs w:val="24"/>
+                <w:vertAlign w:val="baseline"/>
+                <w:lang w:val="en-US"/>
+              </w:rPr>
+              <w:t>Int</w:t>
+            </w:r>
+          </w:p>
+        </w:tc>
+        <w:tc>
+          <w:tcPr>
+            <w:tcW w:w="2841" w:type="dxa"/>
+          </w:tcPr>
+          <w:p>
+            <w:pPr>
+              <w:numPr>
+                <w:numId w:val="0"/>
+              </w:numPr>
+              <w:rPr>
+                <w:rFonts w:hint="default" w:ascii="Times New Roman" w:hAnsi="Times New Roman" w:eastAsia="SimSun" w:cs="Times New Roman"/>
+                <w:sz w:val="24"/>
+                <w:szCs w:val="24"/>
+                <w:vertAlign w:val="baseline"/>
+                <w:lang w:val="en-US"/>
+              </w:rPr>
+            </w:pPr>
+            <w:r>
+              <w:rPr>
+                <w:rFonts w:hint="default" w:ascii="Times New Roman" w:hAnsi="Times New Roman" w:eastAsia="SimSun" w:cs="Times New Roman"/>
+                <w:sz w:val="24"/>
+                <w:szCs w:val="24"/>
+                <w:vertAlign w:val="baseline"/>
+                <w:lang w:val="en-US"/>
+              </w:rPr>
+              <w:t>Số lượng đã bán</w:t>
+            </w:r>
+          </w:p>
+        </w:tc>
+      </w:tr>
+    </w:tbl>
+    <w:p>
+      <w:pPr>
+        <w:numPr>
+          <w:numId w:val="0"/>
+        </w:numPr>
+        <w:rPr>
+          <w:rFonts w:hint="default" w:ascii="Times New Roman" w:hAnsi="Times New Roman" w:eastAsia="SimSun" w:cs="Times New Roman"/>
+          <w:sz w:val="24"/>
+          <w:szCs w:val="24"/>
+          <w:lang w:val="en-US"/>
+        </w:rPr>
+      </w:pPr>
+    </w:p>
+    <w:p>
+      <w:pPr>
+        <w:numPr>
+          <w:ilvl w:val="0"/>
+          <w:numId w:val="7"/>
+        </w:numPr>
+        <w:ind w:left="0" w:leftChars="0" w:firstLine="0" w:firstLineChars="0"/>
+        <w:rPr>
+          <w:rFonts w:hint="default" w:ascii="Times New Roman" w:hAnsi="Times New Roman" w:eastAsia="SimSun" w:cs="Times New Roman"/>
+          <w:sz w:val="24"/>
+          <w:szCs w:val="24"/>
+          <w:lang w:val="en-US"/>
+        </w:rPr>
+      </w:pPr>
+      <w:r>
+        <w:rPr>
+          <w:rFonts w:hint="default" w:ascii="Times New Roman" w:hAnsi="Times New Roman" w:eastAsia="SimSun" w:cs="Times New Roman"/>
+          <w:sz w:val="24"/>
+          <w:szCs w:val="24"/>
+          <w:lang w:val="en-US"/>
+        </w:rPr>
+        <w:t>Bảng manufactures:</w:t>
+      </w:r>
+    </w:p>
+    <w:p>
+      <w:pPr>
+        <w:numPr>
+          <w:numId w:val="0"/>
+        </w:numPr>
+        <w:ind w:leftChars="0"/>
+        <w:rPr>
+          <w:rFonts w:hint="default" w:ascii="Times New Roman" w:hAnsi="Times New Roman" w:eastAsia="SimSun" w:cs="Times New Roman"/>
+          <w:sz w:val="24"/>
+          <w:szCs w:val="24"/>
+          <w:lang w:val="en-US"/>
+        </w:rPr>
+      </w:pPr>
+    </w:p>
+    <w:tbl>
+      <w:tblPr>
+        <w:tblStyle w:val="7"/>
+        <w:tblW w:w="0" w:type="auto"/>
+        <w:tblInd w:w="0" w:type="dxa"/>
+        <w:tblBorders>
+          <w:top w:val="single" w:color="auto" w:sz="4" w:space="0"/>
+          <w:left w:val="single" w:color="auto" w:sz="4" w:space="0"/>
+          <w:bottom w:val="single" w:color="auto" w:sz="4" w:space="0"/>
+          <w:right w:val="single" w:color="auto" w:sz="4" w:space="0"/>
+          <w:insideH w:val="single" w:color="auto" w:sz="4" w:space="0"/>
+          <w:insideV w:val="single" w:color="auto" w:sz="4" w:space="0"/>
+        </w:tblBorders>
+        <w:tblLayout w:type="autofit"/>
+        <w:tblCellMar>
+          <w:left w:w="108" w:type="dxa"/>
+          <w:right w:w="108" w:type="dxa"/>
+        </w:tblCellMar>
+      </w:tblPr>
+      <w:tblGrid>
+        <w:gridCol w:w="2840"/>
+        <w:gridCol w:w="2841"/>
+        <w:gridCol w:w="2841"/>
+      </w:tblGrid>
+      <w:tr>
+        <w:tblPrEx>
+          <w:tblBorders>
+            <w:top w:val="single" w:color="auto" w:sz="4" w:space="0"/>
+            <w:left w:val="single" w:color="auto" w:sz="4" w:space="0"/>
+            <w:bottom w:val="single" w:color="auto" w:sz="4" w:space="0"/>
+            <w:right w:val="single" w:color="auto" w:sz="4" w:space="0"/>
+            <w:insideH w:val="single" w:color="auto" w:sz="4" w:space="0"/>
+            <w:insideV w:val="single" w:color="auto" w:sz="4" w:space="0"/>
+          </w:tblBorders>
+          <w:tblCellMar>
+            <w:left w:w="108" w:type="dxa"/>
+            <w:right w:w="108" w:type="dxa"/>
+          </w:tblCellMar>
+        </w:tblPrEx>
+        <w:tc>
+          <w:tcPr>
+            <w:tcW w:w="2840" w:type="dxa"/>
+          </w:tcPr>
+          <w:p>
+            <w:pPr>
+              <w:numPr>
+                <w:numId w:val="0"/>
+              </w:numPr>
+              <w:rPr>
+                <w:rFonts w:hint="default" w:ascii="Times New Roman" w:hAnsi="Times New Roman" w:eastAsia="SimSun" w:cs="Times New Roman"/>
+                <w:sz w:val="24"/>
+                <w:szCs w:val="24"/>
+                <w:vertAlign w:val="baseline"/>
+                <w:lang w:val="en-US"/>
+              </w:rPr>
+            </w:pPr>
+            <w:r>
+              <w:rPr>
+                <w:rFonts w:hint="default" w:ascii="Times New Roman" w:hAnsi="Times New Roman" w:eastAsia="SimSun" w:cs="Times New Roman"/>
+                <w:sz w:val="24"/>
+                <w:szCs w:val="24"/>
+                <w:vertAlign w:val="baseline"/>
+                <w:lang w:val="en-US"/>
+              </w:rPr>
+              <w:t>Tên</w:t>
+            </w:r>
+          </w:p>
+        </w:tc>
+        <w:tc>
+          <w:tcPr>
+            <w:tcW w:w="2841" w:type="dxa"/>
+          </w:tcPr>
+          <w:p>
+            <w:pPr>
+              <w:numPr>
+                <w:numId w:val="0"/>
+              </w:numPr>
+              <w:rPr>
+                <w:rFonts w:hint="default" w:ascii="Times New Roman" w:hAnsi="Times New Roman" w:eastAsia="SimSun" w:cs="Times New Roman"/>
+                <w:sz w:val="24"/>
+                <w:szCs w:val="24"/>
+                <w:vertAlign w:val="baseline"/>
+                <w:lang w:val="en-US"/>
+              </w:rPr>
+            </w:pPr>
+            <w:r>
+              <w:rPr>
+                <w:rFonts w:hint="default" w:ascii="Times New Roman" w:hAnsi="Times New Roman" w:eastAsia="SimSun" w:cs="Times New Roman"/>
+                <w:sz w:val="24"/>
+                <w:szCs w:val="24"/>
+                <w:vertAlign w:val="baseline"/>
+                <w:lang w:val="en-US"/>
+              </w:rPr>
+              <w:t>Kiểu Dữ Liệu</w:t>
+            </w:r>
+          </w:p>
+        </w:tc>
+        <w:tc>
+          <w:tcPr>
+            <w:tcW w:w="2841" w:type="dxa"/>
+          </w:tcPr>
+          <w:p>
+            <w:pPr>
+              <w:numPr>
+                <w:numId w:val="0"/>
+              </w:numPr>
+              <w:rPr>
+                <w:rFonts w:hint="default" w:ascii="Times New Roman" w:hAnsi="Times New Roman" w:eastAsia="SimSun" w:cs="Times New Roman"/>
+                <w:sz w:val="24"/>
+                <w:szCs w:val="24"/>
+                <w:vertAlign w:val="baseline"/>
+                <w:lang w:val="en-US"/>
+              </w:rPr>
+            </w:pPr>
+            <w:r>
+              <w:rPr>
+                <w:rFonts w:hint="default" w:ascii="Times New Roman" w:hAnsi="Times New Roman" w:eastAsia="SimSun" w:cs="Times New Roman"/>
+                <w:sz w:val="24"/>
+                <w:szCs w:val="24"/>
+                <w:vertAlign w:val="baseline"/>
+                <w:lang w:val="en-US"/>
+              </w:rPr>
+              <w:t>Mô Tả</w:t>
+            </w:r>
+          </w:p>
+        </w:tc>
+      </w:tr>
+      <w:tr>
+        <w:tblPrEx>
+          <w:tblBorders>
+            <w:top w:val="single" w:color="auto" w:sz="4" w:space="0"/>
+            <w:left w:val="single" w:color="auto" w:sz="4" w:space="0"/>
+            <w:bottom w:val="single" w:color="auto" w:sz="4" w:space="0"/>
+            <w:right w:val="single" w:color="auto" w:sz="4" w:space="0"/>
+            <w:insideH w:val="single" w:color="auto" w:sz="4" w:space="0"/>
+            <w:insideV w:val="single" w:color="auto" w:sz="4" w:space="0"/>
+          </w:tblBorders>
+          <w:tblCellMar>
+            <w:left w:w="108" w:type="dxa"/>
+            <w:right w:w="108" w:type="dxa"/>
+          </w:tblCellMar>
+        </w:tblPrEx>
+        <w:tc>
+          <w:tcPr>
+            <w:tcW w:w="2840" w:type="dxa"/>
+          </w:tcPr>
+          <w:p>
+            <w:pPr>
+              <w:numPr>
+                <w:numId w:val="0"/>
+              </w:numPr>
+              <w:rPr>
+                <w:rFonts w:hint="default" w:ascii="Times New Roman" w:hAnsi="Times New Roman" w:eastAsia="SimSun" w:cs="Times New Roman"/>
+                <w:sz w:val="24"/>
+                <w:szCs w:val="24"/>
+                <w:vertAlign w:val="baseline"/>
+                <w:lang w:val="en-US"/>
+              </w:rPr>
+            </w:pPr>
+            <w:r>
+              <w:rPr>
+                <w:rFonts w:hint="default" w:ascii="Times New Roman" w:hAnsi="Times New Roman" w:eastAsia="SimSun" w:cs="Times New Roman"/>
+                <w:sz w:val="24"/>
+                <w:szCs w:val="24"/>
+                <w:vertAlign w:val="baseline"/>
+                <w:lang w:val="en-US"/>
+              </w:rPr>
+              <w:t>Id</w:t>
+            </w:r>
+          </w:p>
+        </w:tc>
+        <w:tc>
+          <w:tcPr>
+            <w:tcW w:w="2841" w:type="dxa"/>
+          </w:tcPr>
+          <w:p>
+            <w:pPr>
+              <w:numPr>
+                <w:numId w:val="0"/>
+              </w:numPr>
+              <w:rPr>
+                <w:rFonts w:hint="default" w:ascii="Times New Roman" w:hAnsi="Times New Roman" w:eastAsia="SimSun" w:cs="Times New Roman"/>
+                <w:sz w:val="24"/>
+                <w:szCs w:val="24"/>
+                <w:vertAlign w:val="baseline"/>
+                <w:lang w:val="en-US"/>
+              </w:rPr>
+            </w:pPr>
+            <w:r>
+              <w:rPr>
+                <w:rFonts w:hint="default" w:ascii="Times New Roman" w:hAnsi="Times New Roman" w:eastAsia="SimSun" w:cs="Times New Roman"/>
+                <w:sz w:val="24"/>
+                <w:szCs w:val="24"/>
+                <w:vertAlign w:val="baseline"/>
+                <w:lang w:val="en-US"/>
+              </w:rPr>
+              <w:t>Int</w:t>
+            </w:r>
+          </w:p>
+        </w:tc>
+        <w:tc>
+          <w:tcPr>
+            <w:tcW w:w="2841" w:type="dxa"/>
+          </w:tcPr>
+          <w:p>
+            <w:pPr>
+              <w:numPr>
+                <w:numId w:val="0"/>
+              </w:numPr>
+              <w:rPr>
+                <w:rFonts w:hint="default" w:ascii="Times New Roman" w:hAnsi="Times New Roman" w:eastAsia="SimSun" w:cs="Times New Roman"/>
+                <w:sz w:val="24"/>
+                <w:szCs w:val="24"/>
+                <w:vertAlign w:val="baseline"/>
+                <w:lang w:val="en-US"/>
+              </w:rPr>
+            </w:pPr>
+            <w:r>
+              <w:rPr>
+                <w:rFonts w:hint="default" w:ascii="Times New Roman" w:hAnsi="Times New Roman" w:eastAsia="SimSun" w:cs="Times New Roman"/>
+                <w:sz w:val="24"/>
+                <w:szCs w:val="24"/>
+                <w:vertAlign w:val="baseline"/>
+                <w:lang w:val="en-US"/>
+              </w:rPr>
+              <w:t>Tự động tăng</w:t>
+            </w:r>
+          </w:p>
+        </w:tc>
+      </w:tr>
+      <w:tr>
+        <w:tblPrEx>
+          <w:tblBorders>
+            <w:top w:val="single" w:color="auto" w:sz="4" w:space="0"/>
+            <w:left w:val="single" w:color="auto" w:sz="4" w:space="0"/>
+            <w:bottom w:val="single" w:color="auto" w:sz="4" w:space="0"/>
+            <w:right w:val="single" w:color="auto" w:sz="4" w:space="0"/>
+            <w:insideH w:val="single" w:color="auto" w:sz="4" w:space="0"/>
+            <w:insideV w:val="single" w:color="auto" w:sz="4" w:space="0"/>
+          </w:tblBorders>
+          <w:tblCellMar>
+            <w:left w:w="108" w:type="dxa"/>
+            <w:right w:w="108" w:type="dxa"/>
+          </w:tblCellMar>
+        </w:tblPrEx>
+        <w:tc>
+          <w:tcPr>
+            <w:tcW w:w="2840" w:type="dxa"/>
+          </w:tcPr>
+          <w:p>
+            <w:pPr>
+              <w:numPr>
+                <w:numId w:val="0"/>
+              </w:numPr>
+              <w:rPr>
+                <w:rFonts w:hint="default" w:ascii="Times New Roman" w:hAnsi="Times New Roman" w:eastAsia="SimSun" w:cs="Times New Roman"/>
+                <w:sz w:val="24"/>
+                <w:szCs w:val="24"/>
+                <w:vertAlign w:val="baseline"/>
+                <w:lang w:val="en-US"/>
+              </w:rPr>
+            </w:pPr>
+            <w:r>
+              <w:rPr>
+                <w:rFonts w:hint="default" w:ascii="Times New Roman" w:hAnsi="Times New Roman" w:eastAsia="SimSun" w:cs="Times New Roman"/>
+                <w:sz w:val="24"/>
+                <w:szCs w:val="24"/>
+                <w:vertAlign w:val="baseline"/>
+                <w:lang w:val="en-US"/>
+              </w:rPr>
+              <w:t>Manu_Name</w:t>
+            </w:r>
+          </w:p>
+        </w:tc>
+        <w:tc>
+          <w:tcPr>
+            <w:tcW w:w="2841" w:type="dxa"/>
+          </w:tcPr>
+          <w:p>
+            <w:pPr>
+              <w:numPr>
+                <w:numId w:val="0"/>
+              </w:numPr>
+              <w:rPr>
+                <w:rFonts w:hint="default" w:ascii="Times New Roman" w:hAnsi="Times New Roman" w:eastAsia="SimSun" w:cs="Times New Roman"/>
+                <w:sz w:val="24"/>
+                <w:szCs w:val="24"/>
+                <w:vertAlign w:val="baseline"/>
+                <w:lang w:val="en-US"/>
+              </w:rPr>
+            </w:pPr>
+            <w:r>
+              <w:rPr>
+                <w:rFonts w:hint="default" w:ascii="Times New Roman" w:hAnsi="Times New Roman" w:eastAsia="SimSun" w:cs="Times New Roman"/>
+                <w:sz w:val="24"/>
+                <w:szCs w:val="24"/>
+                <w:vertAlign w:val="baseline"/>
+                <w:lang w:val="en-US"/>
+              </w:rPr>
+              <w:t>Varchar</w:t>
+            </w:r>
+          </w:p>
+        </w:tc>
+        <w:tc>
+          <w:tcPr>
+            <w:tcW w:w="2841" w:type="dxa"/>
+          </w:tcPr>
+          <w:p>
+            <w:pPr>
+              <w:numPr>
+                <w:numId w:val="0"/>
+              </w:numPr>
+              <w:rPr>
+                <w:rFonts w:hint="default" w:ascii="Times New Roman" w:hAnsi="Times New Roman" w:eastAsia="SimSun" w:cs="Times New Roman"/>
+                <w:sz w:val="24"/>
+                <w:szCs w:val="24"/>
+                <w:vertAlign w:val="baseline"/>
+                <w:lang w:val="en-US"/>
+              </w:rPr>
+            </w:pPr>
+            <w:r>
+              <w:rPr>
+                <w:rFonts w:hint="default" w:ascii="Times New Roman" w:hAnsi="Times New Roman" w:eastAsia="SimSun" w:cs="Times New Roman"/>
+                <w:sz w:val="24"/>
+                <w:szCs w:val="24"/>
+                <w:vertAlign w:val="baseline"/>
+                <w:lang w:val="en-US"/>
+              </w:rPr>
+              <w:t>Tên hãng của sản phẩm</w:t>
+            </w:r>
+          </w:p>
+        </w:tc>
+      </w:tr>
+    </w:tbl>
+    <w:p>
+      <w:pPr>
+        <w:numPr>
+          <w:numId w:val="0"/>
+        </w:numPr>
+        <w:ind w:leftChars="0"/>
+        <w:rPr>
+          <w:rFonts w:hint="default" w:ascii="Times New Roman" w:hAnsi="Times New Roman" w:eastAsia="SimSun" w:cs="Times New Roman"/>
+          <w:sz w:val="24"/>
+          <w:szCs w:val="24"/>
+          <w:lang w:val="en-US"/>
+        </w:rPr>
+      </w:pPr>
+    </w:p>
+    <w:p>
+      <w:pPr>
+        <w:numPr>
+          <w:ilvl w:val="0"/>
+          <w:numId w:val="7"/>
+        </w:numPr>
+        <w:ind w:left="0" w:leftChars="0" w:firstLine="0" w:firstLineChars="0"/>
+        <w:rPr>
+          <w:rFonts w:hint="default" w:ascii="Times New Roman" w:hAnsi="Times New Roman" w:eastAsia="SimSun" w:cs="Times New Roman"/>
+          <w:sz w:val="24"/>
+          <w:szCs w:val="24"/>
+          <w:lang w:val="en-US"/>
+        </w:rPr>
+      </w:pPr>
+      <w:r>
+        <w:rPr>
+          <w:rFonts w:hint="default" w:ascii="Times New Roman" w:hAnsi="Times New Roman" w:eastAsia="SimSun" w:cs="Times New Roman"/>
+          <w:sz w:val="24"/>
+          <w:szCs w:val="24"/>
+          <w:lang w:val="en-US"/>
+        </w:rPr>
+        <w:t>Bảng protypes:</w:t>
+      </w:r>
+    </w:p>
+    <w:p>
+      <w:pPr>
+        <w:numPr>
+          <w:numId w:val="0"/>
+        </w:numPr>
+        <w:rPr>
+          <w:rFonts w:hint="default" w:ascii="Times New Roman" w:hAnsi="Times New Roman" w:eastAsia="SimSun" w:cs="Times New Roman"/>
+          <w:sz w:val="24"/>
+          <w:szCs w:val="24"/>
+          <w:lang w:val="en-US"/>
+        </w:rPr>
+      </w:pPr>
+    </w:p>
+    <w:tbl>
+      <w:tblPr>
+        <w:tblStyle w:val="7"/>
+        <w:tblW w:w="0" w:type="auto"/>
+        <w:tblInd w:w="0" w:type="dxa"/>
+        <w:tblBorders>
+          <w:top w:val="single" w:color="auto" w:sz="4" w:space="0"/>
+          <w:left w:val="single" w:color="auto" w:sz="4" w:space="0"/>
+          <w:bottom w:val="single" w:color="auto" w:sz="4" w:space="0"/>
+          <w:right w:val="single" w:color="auto" w:sz="4" w:space="0"/>
+          <w:insideH w:val="single" w:color="auto" w:sz="4" w:space="0"/>
+          <w:insideV w:val="single" w:color="auto" w:sz="4" w:space="0"/>
+        </w:tblBorders>
+        <w:tblLayout w:type="autofit"/>
+        <w:tblCellMar>
+          <w:left w:w="108" w:type="dxa"/>
+          <w:right w:w="108" w:type="dxa"/>
+        </w:tblCellMar>
+      </w:tblPr>
+      <w:tblGrid>
+        <w:gridCol w:w="2840"/>
+        <w:gridCol w:w="2841"/>
+        <w:gridCol w:w="2841"/>
+      </w:tblGrid>
+      <w:tr>
+        <w:tblPrEx>
+          <w:tblBorders>
+            <w:top w:val="single" w:color="auto" w:sz="4" w:space="0"/>
+            <w:left w:val="single" w:color="auto" w:sz="4" w:space="0"/>
+            <w:bottom w:val="single" w:color="auto" w:sz="4" w:space="0"/>
+            <w:right w:val="single" w:color="auto" w:sz="4" w:space="0"/>
+            <w:insideH w:val="single" w:color="auto" w:sz="4" w:space="0"/>
+            <w:insideV w:val="single" w:color="auto" w:sz="4" w:space="0"/>
+          </w:tblBorders>
+          <w:tblCellMar>
+            <w:left w:w="108" w:type="dxa"/>
+            <w:right w:w="108" w:type="dxa"/>
+          </w:tblCellMar>
+        </w:tblPrEx>
+        <w:tc>
+          <w:tcPr>
+            <w:tcW w:w="2840" w:type="dxa"/>
+          </w:tcPr>
+          <w:p>
+            <w:pPr>
+              <w:numPr>
+                <w:numId w:val="0"/>
+              </w:numPr>
+              <w:rPr>
+                <w:rFonts w:hint="default" w:ascii="Times New Roman" w:hAnsi="Times New Roman" w:eastAsia="SimSun" w:cs="Times New Roman"/>
+                <w:sz w:val="24"/>
+                <w:szCs w:val="24"/>
+                <w:vertAlign w:val="baseline"/>
+                <w:lang w:val="en-US"/>
+              </w:rPr>
+            </w:pPr>
+            <w:r>
+              <w:rPr>
+                <w:rFonts w:hint="default" w:ascii="Times New Roman" w:hAnsi="Times New Roman" w:eastAsia="SimSun" w:cs="Times New Roman"/>
+                <w:sz w:val="24"/>
+                <w:szCs w:val="24"/>
+                <w:vertAlign w:val="baseline"/>
+                <w:lang w:val="en-US"/>
+              </w:rPr>
+              <w:t>Tên</w:t>
+            </w:r>
+          </w:p>
+        </w:tc>
+        <w:tc>
+          <w:tcPr>
+            <w:tcW w:w="2841" w:type="dxa"/>
+          </w:tcPr>
+          <w:p>
+            <w:pPr>
+              <w:numPr>
+                <w:numId w:val="0"/>
+              </w:numPr>
+              <w:rPr>
+                <w:rFonts w:hint="default" w:ascii="Times New Roman" w:hAnsi="Times New Roman" w:eastAsia="SimSun" w:cs="Times New Roman"/>
+                <w:sz w:val="24"/>
+                <w:szCs w:val="24"/>
+                <w:vertAlign w:val="baseline"/>
+                <w:lang w:val="en-US"/>
+              </w:rPr>
+            </w:pPr>
+            <w:r>
+              <w:rPr>
+                <w:rFonts w:hint="default" w:ascii="Times New Roman" w:hAnsi="Times New Roman" w:eastAsia="SimSun" w:cs="Times New Roman"/>
+                <w:sz w:val="24"/>
+                <w:szCs w:val="24"/>
+                <w:vertAlign w:val="baseline"/>
+                <w:lang w:val="en-US"/>
+              </w:rPr>
+              <w:t>Kiểu Dữ Liệu</w:t>
+            </w:r>
+          </w:p>
+        </w:tc>
+        <w:tc>
+          <w:tcPr>
+            <w:tcW w:w="2841" w:type="dxa"/>
+          </w:tcPr>
+          <w:p>
+            <w:pPr>
+              <w:numPr>
+                <w:numId w:val="0"/>
+              </w:numPr>
+              <w:rPr>
+                <w:rFonts w:hint="default" w:ascii="Times New Roman" w:hAnsi="Times New Roman" w:eastAsia="SimSun" w:cs="Times New Roman"/>
+                <w:sz w:val="24"/>
+                <w:szCs w:val="24"/>
+                <w:vertAlign w:val="baseline"/>
+                <w:lang w:val="en-US"/>
+              </w:rPr>
+            </w:pPr>
+            <w:r>
+              <w:rPr>
+                <w:rFonts w:hint="default" w:ascii="Times New Roman" w:hAnsi="Times New Roman" w:eastAsia="SimSun" w:cs="Times New Roman"/>
+                <w:sz w:val="24"/>
+                <w:szCs w:val="24"/>
+                <w:vertAlign w:val="baseline"/>
+                <w:lang w:val="en-US"/>
+              </w:rPr>
+              <w:t>Mô Tả</w:t>
+            </w:r>
+          </w:p>
+        </w:tc>
+      </w:tr>
+      <w:tr>
+        <w:tblPrEx>
+          <w:tblBorders>
+            <w:top w:val="single" w:color="auto" w:sz="4" w:space="0"/>
+            <w:left w:val="single" w:color="auto" w:sz="4" w:space="0"/>
+            <w:bottom w:val="single" w:color="auto" w:sz="4" w:space="0"/>
+            <w:right w:val="single" w:color="auto" w:sz="4" w:space="0"/>
+            <w:insideH w:val="single" w:color="auto" w:sz="4" w:space="0"/>
+            <w:insideV w:val="single" w:color="auto" w:sz="4" w:space="0"/>
+          </w:tblBorders>
+          <w:tblCellMar>
+            <w:left w:w="108" w:type="dxa"/>
+            <w:right w:w="108" w:type="dxa"/>
+          </w:tblCellMar>
+        </w:tblPrEx>
+        <w:tc>
+          <w:tcPr>
+            <w:tcW w:w="2840" w:type="dxa"/>
+          </w:tcPr>
+          <w:p>
+            <w:pPr>
+              <w:numPr>
+                <w:numId w:val="0"/>
+              </w:numPr>
+              <w:rPr>
+                <w:rFonts w:hint="default" w:ascii="Times New Roman" w:hAnsi="Times New Roman" w:eastAsia="SimSun" w:cs="Times New Roman"/>
+                <w:sz w:val="24"/>
+                <w:szCs w:val="24"/>
+                <w:vertAlign w:val="baseline"/>
+                <w:lang w:val="en-US"/>
+              </w:rPr>
+            </w:pPr>
+            <w:r>
+              <w:rPr>
+                <w:rFonts w:hint="default" w:ascii="Times New Roman" w:hAnsi="Times New Roman" w:eastAsia="SimSun" w:cs="Times New Roman"/>
+                <w:sz w:val="24"/>
+                <w:szCs w:val="24"/>
+                <w:vertAlign w:val="baseline"/>
+                <w:lang w:val="en-US"/>
+              </w:rPr>
+              <w:t>Id</w:t>
+            </w:r>
+          </w:p>
+        </w:tc>
+        <w:tc>
+          <w:tcPr>
+            <w:tcW w:w="2841" w:type="dxa"/>
+          </w:tcPr>
+          <w:p>
+            <w:pPr>
+              <w:numPr>
+                <w:numId w:val="0"/>
+              </w:numPr>
+              <w:rPr>
+                <w:rFonts w:hint="default" w:ascii="Times New Roman" w:hAnsi="Times New Roman" w:eastAsia="SimSun" w:cs="Times New Roman"/>
+                <w:sz w:val="24"/>
+                <w:szCs w:val="24"/>
+                <w:vertAlign w:val="baseline"/>
+                <w:lang w:val="en-US"/>
+              </w:rPr>
+            </w:pPr>
+            <w:r>
+              <w:rPr>
+                <w:rFonts w:hint="default" w:ascii="Times New Roman" w:hAnsi="Times New Roman" w:eastAsia="SimSun" w:cs="Times New Roman"/>
+                <w:sz w:val="24"/>
+                <w:szCs w:val="24"/>
+                <w:vertAlign w:val="baseline"/>
+                <w:lang w:val="en-US"/>
+              </w:rPr>
+              <w:t>Int</w:t>
+            </w:r>
+          </w:p>
+        </w:tc>
+        <w:tc>
+          <w:tcPr>
+            <w:tcW w:w="2841" w:type="dxa"/>
+          </w:tcPr>
+          <w:p>
+            <w:pPr>
+              <w:numPr>
+                <w:numId w:val="0"/>
+              </w:numPr>
+              <w:rPr>
+                <w:rFonts w:hint="default" w:ascii="Times New Roman" w:hAnsi="Times New Roman" w:eastAsia="SimSun" w:cs="Times New Roman"/>
+                <w:sz w:val="24"/>
+                <w:szCs w:val="24"/>
+                <w:vertAlign w:val="baseline"/>
+                <w:lang w:val="en-US"/>
+              </w:rPr>
+            </w:pPr>
+            <w:r>
+              <w:rPr>
+                <w:rFonts w:hint="default" w:ascii="Times New Roman" w:hAnsi="Times New Roman" w:eastAsia="SimSun" w:cs="Times New Roman"/>
+                <w:sz w:val="24"/>
+                <w:szCs w:val="24"/>
+                <w:vertAlign w:val="baseline"/>
+                <w:lang w:val="en-US"/>
+              </w:rPr>
+              <w:t>Tự động tăng</w:t>
+            </w:r>
+          </w:p>
+        </w:tc>
+      </w:tr>
+      <w:tr>
+        <w:tblPrEx>
+          <w:tblBorders>
+            <w:top w:val="single" w:color="auto" w:sz="4" w:space="0"/>
+            <w:left w:val="single" w:color="auto" w:sz="4" w:space="0"/>
+            <w:bottom w:val="single" w:color="auto" w:sz="4" w:space="0"/>
+            <w:right w:val="single" w:color="auto" w:sz="4" w:space="0"/>
+            <w:insideH w:val="single" w:color="auto" w:sz="4" w:space="0"/>
+            <w:insideV w:val="single" w:color="auto" w:sz="4" w:space="0"/>
+          </w:tblBorders>
+          <w:tblCellMar>
+            <w:left w:w="108" w:type="dxa"/>
+            <w:right w:w="108" w:type="dxa"/>
+          </w:tblCellMar>
+        </w:tblPrEx>
+        <w:tc>
+          <w:tcPr>
+            <w:tcW w:w="2840" w:type="dxa"/>
+          </w:tcPr>
+          <w:p>
+            <w:pPr>
+              <w:numPr>
+                <w:numId w:val="0"/>
+              </w:numPr>
+              <w:rPr>
+                <w:rFonts w:hint="default" w:ascii="Times New Roman" w:hAnsi="Times New Roman" w:eastAsia="SimSun" w:cs="Times New Roman"/>
+                <w:sz w:val="24"/>
+                <w:szCs w:val="24"/>
+                <w:vertAlign w:val="baseline"/>
+                <w:lang w:val="en-US"/>
+              </w:rPr>
+            </w:pPr>
+            <w:r>
+              <w:rPr>
+                <w:rFonts w:hint="default" w:ascii="Times New Roman" w:hAnsi="Times New Roman" w:eastAsia="SimSun" w:cs="Times New Roman"/>
+                <w:sz w:val="24"/>
+                <w:szCs w:val="24"/>
+                <w:vertAlign w:val="baseline"/>
+                <w:lang w:val="en-US"/>
+              </w:rPr>
+              <w:t>Type_Name</w:t>
+            </w:r>
+          </w:p>
+        </w:tc>
+        <w:tc>
+          <w:tcPr>
+            <w:tcW w:w="2841" w:type="dxa"/>
+          </w:tcPr>
+          <w:p>
+            <w:pPr>
+              <w:numPr>
+                <w:numId w:val="0"/>
+              </w:numPr>
+              <w:rPr>
+                <w:rFonts w:hint="default" w:ascii="Times New Roman" w:hAnsi="Times New Roman" w:eastAsia="SimSun" w:cs="Times New Roman"/>
+                <w:sz w:val="24"/>
+                <w:szCs w:val="24"/>
+                <w:vertAlign w:val="baseline"/>
+                <w:lang w:val="en-US"/>
+              </w:rPr>
+            </w:pPr>
+            <w:r>
+              <w:rPr>
+                <w:rFonts w:hint="default" w:ascii="Times New Roman" w:hAnsi="Times New Roman" w:eastAsia="SimSun" w:cs="Times New Roman"/>
+                <w:sz w:val="24"/>
+                <w:szCs w:val="24"/>
+                <w:vertAlign w:val="baseline"/>
+                <w:lang w:val="en-US"/>
+              </w:rPr>
+              <w:t>Varchar</w:t>
+            </w:r>
+          </w:p>
+        </w:tc>
+        <w:tc>
+          <w:tcPr>
+            <w:tcW w:w="2841" w:type="dxa"/>
+          </w:tcPr>
+          <w:p>
+            <w:pPr>
+              <w:numPr>
+                <w:numId w:val="0"/>
+              </w:numPr>
+              <w:rPr>
+                <w:rFonts w:hint="default" w:ascii="Times New Roman" w:hAnsi="Times New Roman" w:eastAsia="SimSun" w:cs="Times New Roman"/>
+                <w:sz w:val="24"/>
+                <w:szCs w:val="24"/>
+                <w:vertAlign w:val="baseline"/>
+                <w:lang w:val="en-US"/>
+              </w:rPr>
+            </w:pPr>
+            <w:r>
+              <w:rPr>
+                <w:rFonts w:hint="default" w:ascii="Times New Roman" w:hAnsi="Times New Roman" w:eastAsia="SimSun" w:cs="Times New Roman"/>
+                <w:sz w:val="24"/>
+                <w:szCs w:val="24"/>
+                <w:vertAlign w:val="baseline"/>
+                <w:lang w:val="en-US"/>
+              </w:rPr>
+              <w:t>Tên loại của sản phẩm</w:t>
+            </w:r>
+            <w:bookmarkStart w:id="0" w:name="_GoBack"/>
+            <w:bookmarkEnd w:id="0"/>
+          </w:p>
+        </w:tc>
+      </w:tr>
+    </w:tbl>
+    <w:p>
+      <w:pPr>
+        <w:numPr>
+          <w:numId w:val="0"/>
+        </w:numPr>
+        <w:rPr>
+          <w:rFonts w:hint="default" w:ascii="Times New Roman" w:hAnsi="Times New Roman" w:eastAsia="SimSun" w:cs="Times New Roman"/>
+          <w:sz w:val="24"/>
+          <w:szCs w:val="24"/>
+          <w:lang w:val="en-US"/>
+        </w:rPr>
+      </w:pPr>
+    </w:p>
+    <w:p>
+      <w:pPr>
+        <w:pStyle w:val="2"/>
+        <w:numPr>
+          <w:ilvl w:val="0"/>
+          <w:numId w:val="6"/>
+        </w:numPr>
+        <w:bidi w:val="0"/>
+        <w:rPr>
+          <w:rFonts w:hint="default" w:ascii="Times New Roman" w:hAnsi="Times New Roman" w:cs="Times New Roman"/>
+          <w:sz w:val="28"/>
+          <w:szCs w:val="28"/>
+          <w:lang w:val="vi-VN"/>
+        </w:rPr>
+      </w:pPr>
+      <w:r>
+        <w:rPr>
+          <w:rFonts w:hint="default" w:ascii="Times New Roman" w:hAnsi="Times New Roman" w:cs="Times New Roman"/>
+          <w:sz w:val="28"/>
+          <w:szCs w:val="28"/>
+          <w:lang w:val="vi-VN"/>
+        </w:rPr>
         <w:t>Chức năng người dùng</w:t>
       </w:r>
     </w:p>
@@ -2024,7 +5100,7 @@
         <w:pStyle w:val="4"/>
         <w:numPr>
           <w:ilvl w:val="0"/>
-          <w:numId w:val="7"/>
+          <w:numId w:val="8"/>
         </w:numPr>
         <w:bidi w:val="0"/>
         <w:rPr>
@@ -2084,8 +5160,14 @@
           <w:numId w:val="0"/>
         </w:numPr>
         <w:jc w:val="left"/>
-      </w:pPr>
-      <w:r>
+        <w:rPr>
+          <w:rFonts w:hint="default" w:ascii="Times New Roman" w:hAnsi="Times New Roman" w:cs="Times New Roman"/>
+        </w:rPr>
+      </w:pPr>
+      <w:r>
+        <w:rPr>
+          <w:rFonts w:hint="default" w:ascii="Times New Roman" w:hAnsi="Times New Roman" w:cs="Times New Roman"/>
+        </w:rPr>
         <w:drawing>
           <wp:inline distT="0" distB="0" distL="114300" distR="114300">
             <wp:extent cx="5272405" cy="2382520"/>
@@ -2104,7 +5186,7 @@
                     </pic:cNvPicPr>
                   </pic:nvPicPr>
                   <pic:blipFill>
-                    <a:blip r:embed="rId7"/>
+                    <a:blip r:embed="rId9"/>
                     <a:stretch>
                       <a:fillRect/>
                     </a:stretch>
@@ -2136,8 +5218,14 @@
           <w:numId w:val="0"/>
         </w:numPr>
         <w:jc w:val="left"/>
-      </w:pPr>
-      <w:r>
+        <w:rPr>
+          <w:rFonts w:hint="default" w:ascii="Times New Roman" w:hAnsi="Times New Roman" w:cs="Times New Roman"/>
+        </w:rPr>
+      </w:pPr>
+      <w:r>
+        <w:rPr>
+          <w:rFonts w:hint="default" w:ascii="Times New Roman" w:hAnsi="Times New Roman" w:cs="Times New Roman"/>
+        </w:rPr>
         <w:drawing>
           <wp:inline distT="0" distB="0" distL="114300" distR="114300">
             <wp:extent cx="5267960" cy="2390140"/>
@@ -2156,7 +5244,7 @@
                     </pic:cNvPicPr>
                   </pic:nvPicPr>
                   <pic:blipFill>
-                    <a:blip r:embed="rId8"/>
+                    <a:blip r:embed="rId10"/>
                     <a:stretch>
                       <a:fillRect/>
                     </a:stretch>
@@ -2188,8 +5276,14 @@
           <w:numId w:val="0"/>
         </w:numPr>
         <w:jc w:val="left"/>
-      </w:pPr>
-      <w:r>
+        <w:rPr>
+          <w:rFonts w:hint="default" w:ascii="Times New Roman" w:hAnsi="Times New Roman" w:cs="Times New Roman"/>
+        </w:rPr>
+      </w:pPr>
+      <w:r>
+        <w:rPr>
+          <w:rFonts w:hint="default" w:ascii="Times New Roman" w:hAnsi="Times New Roman" w:cs="Times New Roman"/>
+        </w:rPr>
         <w:drawing>
           <wp:inline distT="0" distB="0" distL="114300" distR="114300">
             <wp:extent cx="5272405" cy="1580515"/>
@@ -2208,7 +5302,7 @@
                     </pic:cNvPicPr>
                   </pic:nvPicPr>
                   <pic:blipFill>
-                    <a:blip r:embed="rId9"/>
+                    <a:blip r:embed="rId11"/>
                     <a:stretch>
                       <a:fillRect/>
                     </a:stretch>
@@ -2279,7 +5373,7 @@
       <w:pPr>
         <w:numPr>
           <w:ilvl w:val="0"/>
-          <w:numId w:val="8"/>
+          <w:numId w:val="9"/>
         </w:numPr>
         <w:ind w:left="420" w:leftChars="0" w:hanging="420" w:firstLineChars="0"/>
         <w:jc w:val="left"/>
@@ -2314,8 +5408,14 @@
         </w:numPr>
         <w:ind w:leftChars="0"/>
         <w:jc w:val="left"/>
-      </w:pPr>
-      <w:r>
+        <w:rPr>
+          <w:rFonts w:hint="default" w:ascii="Times New Roman" w:hAnsi="Times New Roman" w:cs="Times New Roman"/>
+        </w:rPr>
+      </w:pPr>
+      <w:r>
+        <w:rPr>
+          <w:rFonts w:hint="default" w:ascii="Times New Roman" w:hAnsi="Times New Roman" w:cs="Times New Roman"/>
+        </w:rPr>
         <w:drawing>
           <wp:inline distT="0" distB="0" distL="114300" distR="114300">
             <wp:extent cx="5268595" cy="1674495"/>
@@ -2334,7 +5434,7 @@
                     </pic:cNvPicPr>
                   </pic:nvPicPr>
                   <pic:blipFill>
-                    <a:blip r:embed="rId10"/>
+                    <a:blip r:embed="rId12"/>
                     <a:stretch>
                       <a:fillRect/>
                     </a:stretch>
@@ -2395,7 +5495,7 @@
         <w:pStyle w:val="4"/>
         <w:numPr>
           <w:ilvl w:val="0"/>
-          <w:numId w:val="7"/>
+          <w:numId w:val="8"/>
         </w:numPr>
         <w:bidi w:val="0"/>
         <w:rPr>
@@ -2462,7 +5562,7 @@
       <w:pPr>
         <w:numPr>
           <w:ilvl w:val="0"/>
-          <w:numId w:val="9"/>
+          <w:numId w:val="10"/>
         </w:numPr>
         <w:ind w:left="720" w:leftChars="0" w:firstLine="0" w:firstLineChars="0"/>
         <w:jc w:val="left"/>
@@ -2493,7 +5593,7 @@
       <w:pPr>
         <w:numPr>
           <w:ilvl w:val="0"/>
-          <w:numId w:val="9"/>
+          <w:numId w:val="10"/>
         </w:numPr>
         <w:ind w:left="720" w:leftChars="0" w:firstLine="0" w:firstLineChars="0"/>
         <w:jc w:val="left"/>
@@ -2524,7 +5624,7 @@
       <w:pPr>
         <w:numPr>
           <w:ilvl w:val="0"/>
-          <w:numId w:val="9"/>
+          <w:numId w:val="10"/>
         </w:numPr>
         <w:ind w:left="720" w:leftChars="0" w:firstLine="0" w:firstLineChars="0"/>
         <w:jc w:val="left"/>
@@ -2555,7 +5655,7 @@
       <w:pPr>
         <w:numPr>
           <w:ilvl w:val="0"/>
-          <w:numId w:val="9"/>
+          <w:numId w:val="10"/>
         </w:numPr>
         <w:ind w:left="720" w:leftChars="0" w:firstLine="0" w:firstLineChars="0"/>
         <w:jc w:val="left"/>
@@ -2590,8 +5690,14 @@
         </w:numPr>
         <w:ind w:left="720" w:leftChars="0"/>
         <w:jc w:val="left"/>
-      </w:pPr>
-      <w:r>
+        <w:rPr>
+          <w:rFonts w:hint="default" w:ascii="Times New Roman" w:hAnsi="Times New Roman" w:cs="Times New Roman"/>
+        </w:rPr>
+      </w:pPr>
+      <w:r>
+        <w:rPr>
+          <w:rFonts w:hint="default" w:ascii="Times New Roman" w:hAnsi="Times New Roman" w:cs="Times New Roman"/>
+        </w:rPr>
         <w:drawing>
           <wp:inline distT="0" distB="0" distL="114300" distR="114300">
             <wp:extent cx="5266055" cy="2759075"/>
@@ -2610,7 +5716,7 @@
                     </pic:cNvPicPr>
                   </pic:nvPicPr>
                   <pic:blipFill>
-                    <a:blip r:embed="rId11"/>
+                    <a:blip r:embed="rId13"/>
                     <a:stretch>
                       <a:fillRect/>
                     </a:stretch>
@@ -2644,7 +5750,7 @@
         <w:ind w:left="720" w:leftChars="0"/>
         <w:jc w:val="center"/>
         <w:rPr>
-          <w:rFonts w:hint="default"/>
+          <w:rFonts w:hint="default" w:ascii="Times New Roman" w:hAnsi="Times New Roman" w:cs="Times New Roman"/>
           <w:lang w:val="vi-VN"/>
         </w:rPr>
       </w:pPr>
@@ -2683,7 +5789,7 @@
       <w:pPr>
         <w:numPr>
           <w:ilvl w:val="0"/>
-          <w:numId w:val="8"/>
+          <w:numId w:val="9"/>
         </w:numPr>
         <w:ind w:left="420" w:leftChars="0" w:hanging="420" w:firstLineChars="0"/>
         <w:jc w:val="left"/>
@@ -2717,8 +5823,14 @@
           <w:numId w:val="0"/>
         </w:numPr>
         <w:jc w:val="center"/>
-      </w:pPr>
-      <w:r>
+        <w:rPr>
+          <w:rFonts w:hint="default" w:ascii="Times New Roman" w:hAnsi="Times New Roman" w:cs="Times New Roman"/>
+        </w:rPr>
+      </w:pPr>
+      <w:r>
+        <w:rPr>
+          <w:rFonts w:hint="default" w:ascii="Times New Roman" w:hAnsi="Times New Roman" w:cs="Times New Roman"/>
+        </w:rPr>
         <w:drawing>
           <wp:inline distT="0" distB="0" distL="114300" distR="114300">
             <wp:extent cx="4625340" cy="1074420"/>
@@ -2737,7 +5849,7 @@
                     </pic:cNvPicPr>
                   </pic:nvPicPr>
                   <pic:blipFill>
-                    <a:blip r:embed="rId12"/>
+                    <a:blip r:embed="rId14"/>
                     <a:stretch>
                       <a:fillRect/>
                     </a:stretch>
@@ -2797,7 +5909,7 @@
         <w:pStyle w:val="4"/>
         <w:numPr>
           <w:ilvl w:val="0"/>
-          <w:numId w:val="7"/>
+          <w:numId w:val="8"/>
         </w:numPr>
         <w:bidi w:val="0"/>
         <w:rPr>
@@ -2825,8 +5937,6 @@
         </w:rPr>
         <w:t>ì</w:t>
       </w:r>
-      <w:bookmarkStart w:id="0" w:name="_GoBack"/>
-      <w:bookmarkEnd w:id="0"/>
       <w:r>
         <w:rPr>
           <w:rFonts w:hint="default" w:ascii="Times New Roman" w:hAnsi="Times New Roman" w:cs="Times New Roman"/>
@@ -2888,8 +5998,14 @@
         </w:numPr>
         <w:ind w:leftChars="0"/>
         <w:jc w:val="center"/>
-      </w:pPr>
-      <w:r>
+        <w:rPr>
+          <w:rFonts w:hint="default" w:ascii="Times New Roman" w:hAnsi="Times New Roman" w:cs="Times New Roman"/>
+        </w:rPr>
+      </w:pPr>
+      <w:r>
+        <w:rPr>
+          <w:rFonts w:hint="default" w:ascii="Times New Roman" w:hAnsi="Times New Roman" w:cs="Times New Roman"/>
+        </w:rPr>
         <w:drawing>
           <wp:inline distT="0" distB="0" distL="114300" distR="114300">
             <wp:extent cx="2636520" cy="1668780"/>
@@ -2908,7 +6024,7 @@
                     </pic:cNvPicPr>
                   </pic:nvPicPr>
                   <pic:blipFill>
-                    <a:blip r:embed="rId13"/>
+                    <a:blip r:embed="rId15"/>
                     <a:stretch>
                       <a:fillRect/>
                     </a:stretch>
@@ -2942,7 +6058,7 @@
         <w:ind w:leftChars="0"/>
         <w:jc w:val="center"/>
         <w:rPr>
-          <w:rFonts w:hint="default"/>
+          <w:rFonts w:hint="default" w:ascii="Times New Roman" w:hAnsi="Times New Roman" w:cs="Times New Roman"/>
           <w:lang w:val="vi-VN"/>
         </w:rPr>
       </w:pPr>
@@ -2963,7 +6079,7 @@
       <w:pPr>
         <w:numPr>
           <w:ilvl w:val="0"/>
-          <w:numId w:val="8"/>
+          <w:numId w:val="9"/>
         </w:numPr>
         <w:ind w:left="420" w:leftChars="0" w:hanging="420" w:firstLineChars="0"/>
         <w:jc w:val="left"/>
@@ -2998,8 +6114,14 @@
         </w:numPr>
         <w:ind w:leftChars="0"/>
         <w:jc w:val="center"/>
-      </w:pPr>
-      <w:r>
+        <w:rPr>
+          <w:rFonts w:hint="default" w:ascii="Times New Roman" w:hAnsi="Times New Roman" w:cs="Times New Roman"/>
+        </w:rPr>
+      </w:pPr>
+      <w:r>
+        <w:rPr>
+          <w:rFonts w:hint="default" w:ascii="Times New Roman" w:hAnsi="Times New Roman" w:cs="Times New Roman"/>
+        </w:rPr>
         <w:drawing>
           <wp:inline distT="0" distB="0" distL="114300" distR="114300">
             <wp:extent cx="5271135" cy="3472815"/>
@@ -3018,7 +6140,7 @@
                     </pic:cNvPicPr>
                   </pic:nvPicPr>
                   <pic:blipFill>
-                    <a:blip r:embed="rId14"/>
+                    <a:blip r:embed="rId16"/>
                     <a:stretch>
                       <a:fillRect/>
                     </a:stretch>
@@ -3051,8 +6173,14 @@
         </w:numPr>
         <w:ind w:leftChars="0"/>
         <w:jc w:val="center"/>
-      </w:pPr>
-      <w:r>
+        <w:rPr>
+          <w:rFonts w:hint="default" w:ascii="Times New Roman" w:hAnsi="Times New Roman" w:cs="Times New Roman"/>
+        </w:rPr>
+      </w:pPr>
+      <w:r>
+        <w:rPr>
+          <w:rFonts w:hint="default" w:ascii="Times New Roman" w:hAnsi="Times New Roman" w:cs="Times New Roman"/>
+        </w:rPr>
         <w:drawing>
           <wp:inline distT="0" distB="0" distL="114300" distR="114300">
             <wp:extent cx="5268595" cy="574040"/>
@@ -3071,7 +6199,7 @@
                     </pic:cNvPicPr>
                   </pic:nvPicPr>
                   <pic:blipFill>
-                    <a:blip r:embed="rId15"/>
+                    <a:blip r:embed="rId17"/>
                     <a:stretch>
                       <a:fillRect/>
                     </a:stretch>
@@ -3105,7 +6233,7 @@
         <w:ind w:leftChars="0"/>
         <w:jc w:val="center"/>
         <w:rPr>
-          <w:rFonts w:hint="default"/>
+          <w:rFonts w:hint="default" w:ascii="Times New Roman" w:hAnsi="Times New Roman" w:cs="Times New Roman"/>
           <w:lang w:val="vi-VN"/>
         </w:rPr>
       </w:pPr>
@@ -3130,6 +6258,9 @@
         </w:numPr>
         <w:ind w:leftChars="0"/>
         <w:jc w:val="left"/>
+        <w:rPr>
+          <w:rFonts w:hint="default" w:ascii="Times New Roman" w:hAnsi="Times New Roman" w:cs="Times New Roman"/>
+        </w:rPr>
       </w:pPr>
     </w:p>
     <w:p>
@@ -3141,7 +6272,7 @@
         <w:ind w:leftChars="0"/>
         <w:jc w:val="left"/>
         <w:rPr>
-          <w:rFonts w:hint="default"/>
+          <w:rFonts w:hint="default" w:ascii="Times New Roman" w:hAnsi="Times New Roman" w:cs="Times New Roman"/>
           <w:lang w:val="en-US"/>
         </w:rPr>
       </w:pPr>
@@ -3155,7 +6286,7 @@
         <w:ind w:leftChars="0"/>
         <w:jc w:val="left"/>
         <w:rPr>
-          <w:rFonts w:hint="default"/>
+          <w:rFonts w:hint="default" w:ascii="Times New Roman" w:hAnsi="Times New Roman" w:cs="Times New Roman"/>
           <w:lang w:val="en-US"/>
         </w:rPr>
       </w:pPr>
@@ -3165,7 +6296,7 @@
         <w:pStyle w:val="4"/>
         <w:numPr>
           <w:ilvl w:val="0"/>
-          <w:numId w:val="7"/>
+          <w:numId w:val="8"/>
         </w:numPr>
         <w:bidi w:val="0"/>
         <w:rPr>
@@ -3234,8 +6365,14 @@
         </w:numPr>
         <w:ind w:leftChars="0"/>
         <w:jc w:val="center"/>
-      </w:pPr>
-      <w:r>
+        <w:rPr>
+          <w:rFonts w:hint="default" w:ascii="Times New Roman" w:hAnsi="Times New Roman" w:cs="Times New Roman"/>
+        </w:rPr>
+      </w:pPr>
+      <w:r>
+        <w:rPr>
+          <w:rFonts w:hint="default" w:ascii="Times New Roman" w:hAnsi="Times New Roman" w:cs="Times New Roman"/>
+        </w:rPr>
         <w:drawing>
           <wp:inline distT="0" distB="0" distL="114300" distR="114300">
             <wp:extent cx="5266690" cy="2099945"/>
@@ -3254,7 +6391,7 @@
                     </pic:cNvPicPr>
                   </pic:nvPicPr>
                   <pic:blipFill>
-                    <a:blip r:embed="rId16"/>
+                    <a:blip r:embed="rId18"/>
                     <a:stretch>
                       <a:fillRect/>
                     </a:stretch>
@@ -3288,7 +6425,7 @@
         <w:ind w:leftChars="0"/>
         <w:jc w:val="center"/>
         <w:rPr>
-          <w:rFonts w:hint="default"/>
+          <w:rFonts w:hint="default" w:ascii="Times New Roman" w:hAnsi="Times New Roman" w:cs="Times New Roman"/>
           <w:lang w:val="vi-VN"/>
         </w:rPr>
       </w:pPr>
@@ -3314,16 +6451,16 @@
         <w:ind w:leftChars="0"/>
         <w:jc w:val="left"/>
         <w:rPr>
-          <w:rFonts w:hint="default"/>
-          <w:lang w:val="vi-VN"/>
-        </w:rPr>
-      </w:pPr>
-    </w:p>
-    <w:p>
-      <w:pPr>
-        <w:numPr>
-          <w:ilvl w:val="0"/>
-          <w:numId w:val="8"/>
+          <w:rFonts w:hint="default" w:ascii="Times New Roman" w:hAnsi="Times New Roman" w:cs="Times New Roman"/>
+          <w:lang w:val="vi-VN"/>
+        </w:rPr>
+      </w:pPr>
+    </w:p>
+    <w:p>
+      <w:pPr>
+        <w:numPr>
+          <w:ilvl w:val="0"/>
+          <w:numId w:val="9"/>
         </w:numPr>
         <w:ind w:left="420" w:leftChars="0" w:hanging="420" w:firstLineChars="0"/>
         <w:jc w:val="left"/>
@@ -3358,6 +6495,9 @@
         </w:numPr>
         <w:ind w:leftChars="0"/>
         <w:jc w:val="center"/>
+        <w:rPr>
+          <w:rFonts w:hint="default" w:ascii="Times New Roman" w:hAnsi="Times New Roman" w:cs="Times New Roman"/>
+        </w:rPr>
       </w:pPr>
     </w:p>
     <w:p>
@@ -3368,15 +6508,21 @@
         </w:numPr>
         <w:ind w:leftChars="0"/>
         <w:jc w:val="center"/>
-      </w:pPr>
-      <w:r>
-        <w:rPr>
-          <w:rFonts w:hint="default"/>
+        <w:rPr>
+          <w:rFonts w:hint="default" w:ascii="Times New Roman" w:hAnsi="Times New Roman" w:cs="Times New Roman"/>
+        </w:rPr>
+      </w:pPr>
+      <w:r>
+        <w:rPr>
+          <w:rFonts w:hint="default" w:ascii="Times New Roman" w:hAnsi="Times New Roman" w:cs="Times New Roman"/>
           <w:lang w:val="vi-VN"/>
         </w:rPr>
         <w:t>9</w:t>
       </w:r>
       <w:r>
+        <w:rPr>
+          <w:rFonts w:hint="default" w:ascii="Times New Roman" w:hAnsi="Times New Roman" w:cs="Times New Roman"/>
+        </w:rPr>
         <w:drawing>
           <wp:inline distT="0" distB="0" distL="114300" distR="114300">
             <wp:extent cx="4747260" cy="4716780"/>
@@ -3395,7 +6541,7 @@
                     </pic:cNvPicPr>
                   </pic:nvPicPr>
                   <pic:blipFill>
-                    <a:blip r:embed="rId17"/>
+                    <a:blip r:embed="rId19"/>
                     <a:stretch>
                       <a:fillRect/>
                     </a:stretch>
@@ -3479,7 +6625,7 @@
         <w:ind w:leftChars="0"/>
         <w:jc w:val="center"/>
         <w:rPr>
-          <w:rFonts w:hint="default"/>
+          <w:rFonts w:hint="default" w:ascii="Times New Roman" w:hAnsi="Times New Roman" w:cs="Times New Roman"/>
           <w:lang w:val="vi-VN"/>
         </w:rPr>
       </w:pPr>
@@ -3535,6 +6681,18 @@
     </w:lvl>
   </w:abstractNum>
   <w:abstractNum w:abstractNumId="2">
+    <w:nsid w:val="A2F90A08"/>
+    <w:multiLevelType w:val="singleLevel"/>
+    <w:tmpl w:val="A2F90A08"/>
+    <w:lvl w:ilvl="0" w:tentative="0">
+      <w:start w:val="1"/>
+      <w:numFmt w:val="decimal"/>
+      <w:suff w:val="space"/>
+      <w:lvlText w:val="%1."/>
+      <w:lvlJc w:val="left"/>
+    </w:lvl>
+  </w:abstractNum>
+  <w:abstractNum w:abstractNumId="3">
     <w:nsid w:val="B6459949"/>
     <w:multiLevelType w:val="singleLevel"/>
     <w:tmpl w:val="B6459949"/>
@@ -3549,7 +6707,7 @@
       </w:pPr>
     </w:lvl>
   </w:abstractNum>
-  <w:abstractNum w:abstractNumId="3">
+  <w:abstractNum w:abstractNumId="4">
     <w:nsid w:val="F182E8B1"/>
     <w:multiLevelType w:val="singleLevel"/>
     <w:tmpl w:val="F182E8B1"/>
@@ -3561,7 +6719,7 @@
       <w:lvlJc w:val="left"/>
     </w:lvl>
   </w:abstractNum>
-  <w:abstractNum w:abstractNumId="4">
+  <w:abstractNum w:abstractNumId="5">
     <w:nsid w:val="0F5C467B"/>
     <w:multiLevelType w:val="singleLevel"/>
     <w:tmpl w:val="0F5C467B"/>
@@ -3581,7 +6739,7 @@
       </w:rPr>
     </w:lvl>
   </w:abstractNum>
-  <w:abstractNum w:abstractNumId="5">
+  <w:abstractNum w:abstractNumId="6">
     <w:nsid w:val="1A9D1F5E"/>
     <w:multiLevelType w:val="singleLevel"/>
     <w:tmpl w:val="1A9D1F5E"/>
@@ -3601,7 +6759,7 @@
       </w:rPr>
     </w:lvl>
   </w:abstractNum>
-  <w:abstractNum w:abstractNumId="6">
+  <w:abstractNum w:abstractNumId="7">
     <w:nsid w:val="532BA2C4"/>
     <w:multiLevelType w:val="singleLevel"/>
     <w:tmpl w:val="532BA2C4"/>
@@ -3613,7 +6771,7 @@
       <w:lvlJc w:val="left"/>
     </w:lvl>
   </w:abstractNum>
-  <w:abstractNum w:abstractNumId="7">
+  <w:abstractNum w:abstractNumId="8">
     <w:nsid w:val="617B6BEB"/>
     <w:multiLevelType w:val="singleLevel"/>
     <w:tmpl w:val="617B6BEB"/>
@@ -3633,7 +6791,7 @@
       </w:rPr>
     </w:lvl>
   </w:abstractNum>
-  <w:abstractNum w:abstractNumId="8">
+  <w:abstractNum w:abstractNumId="9">
     <w:nsid w:val="6599D76C"/>
     <w:multiLevelType w:val="singleLevel"/>
     <w:tmpl w:val="6599D76C"/>
@@ -3646,31 +6804,34 @@
     </w:lvl>
   </w:abstractNum>
   <w:num w:numId="1">
-    <w:abstractNumId w:val="8"/>
+    <w:abstractNumId w:val="9"/>
   </w:num>
   <w:num w:numId="2">
-    <w:abstractNumId w:val="6"/>
+    <w:abstractNumId w:val="7"/>
   </w:num>
   <w:num w:numId="3">
-    <w:abstractNumId w:val="4"/>
+    <w:abstractNumId w:val="5"/>
   </w:num>
   <w:num w:numId="4">
     <w:abstractNumId w:val="0"/>
   </w:num>
   <w:num w:numId="5">
-    <w:abstractNumId w:val="7"/>
+    <w:abstractNumId w:val="8"/>
   </w:num>
   <w:num w:numId="6">
     <w:abstractNumId w:val="1"/>
   </w:num>
   <w:num w:numId="7">
-    <w:abstractNumId w:val="3"/>
+    <w:abstractNumId w:val="2"/>
   </w:num>
   <w:num w:numId="8">
-    <w:abstractNumId w:val="5"/>
+    <w:abstractNumId w:val="4"/>
   </w:num>
   <w:num w:numId="9">
-    <w:abstractNumId w:val="2"/>
+    <w:abstractNumId w:val="6"/>
+  </w:num>
+  <w:num w:numId="10">
+    <w:abstractNumId w:val="3"/>
   </w:num>
 </w:numbering>
 </file>
@@ -4024,6 +7185,25 @@
       </w:tblCellMar>
     </w:tblPr>
   </w:style>
+  <w:style w:type="table" w:styleId="7">
+    <w:name w:val="Table Grid"/>
+    <w:basedOn w:val="6"/>
+    <w:uiPriority w:val="0"/>
+    <w:pPr>
+      <w:widowControl w:val="0"/>
+      <w:jc w:val="both"/>
+    </w:pPr>
+    <w:tblPr>
+      <w:tblBorders>
+        <w:top w:val="single" w:color="auto" w:sz="4" w:space="0"/>
+        <w:left w:val="single" w:color="auto" w:sz="4" w:space="0"/>
+        <w:bottom w:val="single" w:color="auto" w:sz="4" w:space="0"/>
+        <w:right w:val="single" w:color="auto" w:sz="4" w:space="0"/>
+        <w:insideH w:val="single" w:color="auto" w:sz="4" w:space="0"/>
+        <w:insideV w:val="single" w:color="auto" w:sz="4" w:space="0"/>
+      </w:tblBorders>
+    </w:tblPr>
+  </w:style>
 </w:styles>
 </file>
 

</xml_diff>